<commit_message>
melengkapi SOP yg belum: SOP MESO
</commit_message>
<xml_diff>
--- a/ukp/3.10_Kefarmasian/EP 03/SOP MESO.docx
+++ b/ukp/3.10_Kefarmasian/EP 03/SOP MESO.docx
@@ -46,7 +46,7 @@
                 <w:rFonts w:ascii="Arial" w:hAnsi="Arial" w:cs="Arial"/>
               </w:rPr>
               <w:drawing>
-                <wp:anchor distT="0" distB="0" distL="114300" distR="114300" simplePos="0" relativeHeight="251665408" behindDoc="0" locked="0" layoutInCell="1" allowOverlap="1">
+                <wp:anchor distT="0" distB="0" distL="114300" distR="114300" simplePos="0" relativeHeight="251664384" behindDoc="0" locked="0" layoutInCell="1" allowOverlap="1">
                   <wp:simplePos x="0" y="0"/>
                   <wp:positionH relativeFrom="column">
                     <wp:posOffset>55245</wp:posOffset>
@@ -150,7 +150,7 @@
             </w:pPr>
             <w:r>
               <w:drawing>
-                <wp:anchor distT="0" distB="0" distL="114300" distR="114300" simplePos="0" relativeHeight="251666432" behindDoc="1" locked="0" layoutInCell="1" allowOverlap="1">
+                <wp:anchor distT="0" distB="0" distL="114300" distR="114300" simplePos="0" relativeHeight="251665408" behindDoc="1" locked="0" layoutInCell="1" allowOverlap="1">
                   <wp:simplePos x="0" y="0"/>
                   <wp:positionH relativeFrom="column">
                     <wp:posOffset>-62230</wp:posOffset>
@@ -243,18 +243,16 @@
         <w:ind w:left="0" w:firstLine="0"/>
         <w:jc w:val="center"/>
         <w:rPr>
-          <w:rFonts w:hint="default" w:ascii="Bookman Old Style" w:hAnsi="Bookman Old Style" w:cs="Arial"/>
+          <w:rFonts w:ascii="Bookman Old Style" w:hAnsi="Bookman Old Style" w:cs="Arial"/>
           <w:b/>
           <w:sz w:val="40"/>
-          <w:lang w:val="en-US"/>
         </w:rPr>
       </w:pPr>
       <w:r>
         <w:rPr>
-          <w:rFonts w:hint="default" w:ascii="Bookman Old Style" w:hAnsi="Bookman Old Style" w:cs="Arial"/>
+          <w:rFonts w:ascii="Bookman Old Style" w:hAnsi="Bookman Old Style" w:cs="Arial"/>
           <w:b/>
           <w:sz w:val="40"/>
-          <w:lang w:val="en-US"/>
         </w:rPr>
         <w:t>Monitoring Efek Samping Obat</w:t>
       </w:r>
@@ -351,14 +349,12 @@
               <w:spacing w:line="240" w:lineRule="auto"/>
               <w:ind w:left="45" w:firstLine="0"/>
               <w:rPr>
-                <w:rFonts w:hint="default" w:ascii="Bookman Old Style" w:hAnsi="Bookman Old Style" w:cs="Arial"/>
-                <w:lang w:val="en-US"/>
-              </w:rPr>
-            </w:pPr>
-            <w:r>
-              <w:rPr>
-                <w:rFonts w:hint="default" w:ascii="Bookman Old Style" w:hAnsi="Bookman Old Style" w:cs="Arial"/>
-                <w:lang w:val="en-US"/>
+                <w:rFonts w:ascii="Bookman Old Style" w:hAnsi="Bookman Old Style" w:cs="Arial"/>
+              </w:rPr>
+            </w:pPr>
+            <w:r>
+              <w:rPr>
+                <w:rFonts w:ascii="Bookman Old Style" w:hAnsi="Bookman Old Style" w:cs="Arial"/>
               </w:rPr>
               <w:t>XXX/XXX</w:t>
             </w:r>
@@ -485,14 +481,12 @@
               <w:spacing w:line="240" w:lineRule="auto"/>
               <w:ind w:left="45" w:firstLine="0"/>
               <w:rPr>
-                <w:rFonts w:hint="default" w:ascii="Bookman Old Style" w:hAnsi="Bookman Old Style" w:cs="Arial"/>
-                <w:lang w:val="en-US"/>
-              </w:rPr>
-            </w:pPr>
-            <w:r>
-              <w:rPr>
-                <w:rFonts w:hint="default" w:ascii="Bookman Old Style" w:hAnsi="Bookman Old Style" w:cs="Arial"/>
-                <w:lang w:val="en-US"/>
+                <w:rFonts w:ascii="Bookman Old Style" w:hAnsi="Bookman Old Style" w:cs="Arial"/>
+              </w:rPr>
+            </w:pPr>
+            <w:r>
+              <w:rPr>
+                <w:rFonts w:ascii="Bookman Old Style" w:hAnsi="Bookman Old Style" w:cs="Arial"/>
               </w:rPr>
               <w:t>XX XXXX XXXX</w:t>
             </w:r>
@@ -759,66 +753,15 @@
           <w:b/>
           <w:sz w:val="32"/>
         </w:rPr>
-        <mc:AlternateContent>
-          <mc:Choice Requires="wps">
-            <w:drawing>
-              <wp:anchor distT="0" distB="0" distL="114300" distR="114300" simplePos="0" relativeHeight="251661312" behindDoc="0" locked="0" layoutInCell="1" allowOverlap="1">
-                <wp:simplePos x="0" y="0"/>
-                <wp:positionH relativeFrom="column">
-                  <wp:posOffset>5384165</wp:posOffset>
-                </wp:positionH>
-                <wp:positionV relativeFrom="paragraph">
-                  <wp:posOffset>121285</wp:posOffset>
-                </wp:positionV>
-                <wp:extent cx="457200" cy="511810"/>
-                <wp:effectExtent l="0" t="0" r="0" b="0"/>
-                <wp:wrapNone/>
-                <wp:docPr id="4" name="AutoShape 9"/>
-                <wp:cNvGraphicFramePr/>
-                <a:graphic xmlns:a="http://schemas.openxmlformats.org/drawingml/2006/main">
-                  <a:graphicData uri="http://schemas.microsoft.com/office/word/2010/wordprocessingShape">
-                    <wps:wsp>
-                      <wps:cNvSpPr/>
-                      <wps:spPr bwMode="auto">
-                        <a:xfrm>
-                          <a:off x="0" y="0"/>
-                          <a:ext cx="457200" cy="511810"/>
-                        </a:xfrm>
-                        <a:prstGeom prst="octagon">
-                          <a:avLst>
-                            <a:gd name="adj" fmla="val 29287"/>
-                          </a:avLst>
-                        </a:prstGeom>
-                        <a:solidFill>
-                          <a:srgbClr val="FFFFFF"/>
-                        </a:solidFill>
-                        <a:ln w="9525">
-                          <a:solidFill>
-                            <a:srgbClr val="000000"/>
-                          </a:solidFill>
-                          <a:miter lim="800000"/>
-                        </a:ln>
-                      </wps:spPr>
-                      <wps:bodyPr rot="0" vert="horz" wrap="square" lIns="91440" tIns="45720" rIns="91440" bIns="45720" anchor="t" anchorCtr="0" upright="1">
-                        <a:noAutofit/>
-                      </wps:bodyPr>
-                    </wps:wsp>
-                  </a:graphicData>
-                </a:graphic>
-              </wp:anchor>
-            </w:drawing>
-          </mc:Choice>
-          <mc:Fallback>
-            <w:pict>
-              <v:shape id="AutoShape 9" o:spid="_x0000_s1026" o:spt="10" type="#_x0000_t10" style="position:absolute;left:0pt;margin-left:423.95pt;margin-top:9.55pt;height:40.3pt;width:36pt;z-index:251661312;mso-width-relative:page;mso-height-relative:page;" fillcolor="#FFFFFF" filled="t" stroked="t" coordsize="21600,21600" o:gfxdata="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" adj="6326">
-                <v:fill on="t" focussize="0,0"/>
-                <v:stroke color="#000000" miterlimit="8" joinstyle="miter"/>
-                <v:imagedata o:title=""/>
-                <o:lock v:ext="edit" aspectratio="f"/>
-              </v:shape>
-            </w:pict>
-          </mc:Fallback>
-        </mc:AlternateContent>
+        <w:pict>
+          <v:shape id="AutoShape 9" o:spid="_x0000_s1026" o:spt="10" type="#_x0000_t10" style="position:absolute;left:0pt;margin-left:423.95pt;margin-top:9.55pt;height:40.3pt;width:36pt;z-index:251660288;mso-width-relative:page;mso-height-relative:page;" coordsize="21600,21600" o:gfxdata="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">
+            <v:path/>
+            <v:fill focussize="0,0"/>
+            <v:stroke joinstyle="miter"/>
+            <v:imagedata o:title=""/>
+            <o:lock v:ext="edit"/>
+          </v:shape>
+        </w:pict>
       </w:r>
       <w:r>
         <w:rPr>
@@ -826,100 +769,33 @@
           <w:b/>
           <w:sz w:val="28"/>
         </w:rPr>
-        <mc:AlternateContent>
-          <mc:Choice Requires="wps">
-            <w:drawing>
-              <wp:anchor distT="0" distB="0" distL="114300" distR="114300" simplePos="0" relativeHeight="251662336" behindDoc="0" locked="0" layoutInCell="1" allowOverlap="1">
-                <wp:simplePos x="0" y="0"/>
-                <wp:positionH relativeFrom="column">
-                  <wp:posOffset>5468620</wp:posOffset>
-                </wp:positionH>
-                <wp:positionV relativeFrom="paragraph">
-                  <wp:posOffset>191770</wp:posOffset>
-                </wp:positionV>
-                <wp:extent cx="375285" cy="347345"/>
-                <wp:effectExtent l="0" t="0" r="5715" b="0"/>
-                <wp:wrapNone/>
-                <wp:docPr id="3" name="Text Box 10"/>
-                <wp:cNvGraphicFramePr/>
-                <a:graphic xmlns:a="http://schemas.openxmlformats.org/drawingml/2006/main">
-                  <a:graphicData uri="http://schemas.microsoft.com/office/word/2010/wordprocessingShape">
-                    <wps:wsp>
-                      <wps:cNvSpPr txBox="1"/>
-                      <wps:spPr bwMode="auto">
-                        <a:xfrm>
-                          <a:off x="0" y="0"/>
-                          <a:ext cx="375285" cy="347345"/>
-                        </a:xfrm>
-                        <a:prstGeom prst="rect">
-                          <a:avLst/>
-                        </a:prstGeom>
-                        <a:solidFill>
-                          <a:srgbClr val="FFFFFF"/>
-                        </a:solidFill>
-                        <a:ln w="9525">
-                          <a:solidFill>
-                            <a:srgbClr val="000000"/>
-                          </a:solidFill>
-                          <a:miter lim="800000"/>
-                        </a:ln>
-                      </wps:spPr>
-                      <wps:txbx>
-                        <w:txbxContent>
-                          <w:p>
-                            <w:pPr>
-                              <w:rPr>
-                                <w:sz w:val="40"/>
-                              </w:rPr>
-                            </w:pPr>
-                            <w:r>
-                              <w:rPr>
-                                <w:rFonts w:ascii="Arial Black" w:hAnsi="Arial Black"/>
-                                <w:sz w:val="20"/>
-                              </w:rPr>
-                              <w:t>2</w:t>
-                            </w:r>
-                          </w:p>
-                        </w:txbxContent>
-                      </wps:txbx>
-                      <wps:bodyPr rot="0" vert="horz" wrap="square" lIns="91440" tIns="45720" rIns="91440" bIns="45720" anchor="t" anchorCtr="0" upright="1">
-                        <a:noAutofit/>
-                      </wps:bodyPr>
-                    </wps:wsp>
-                  </a:graphicData>
-                </a:graphic>
-              </wp:anchor>
-            </w:drawing>
-          </mc:Choice>
-          <mc:Fallback>
-            <w:pict>
-              <v:shape id="Text Box 10" o:spid="_x0000_s1026" o:spt="202" type="#_x0000_t202" style="position:absolute;left:0pt;margin-left:430.6pt;margin-top:15.1pt;height:27.35pt;width:29.55pt;z-index:251662336;mso-width-relative:page;mso-height-relative:page;" fillcolor="#FFFFFF" filled="t" stroked="t" coordsize="21600,21600" o:gfxdata="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">
-                <v:fill on="t" focussize="0,0"/>
-                <v:stroke color="#000000" miterlimit="8" joinstyle="miter"/>
-                <v:imagedata o:title=""/>
-                <o:lock v:ext="edit" aspectratio="f"/>
-                <v:textbox>
-                  <w:txbxContent>
-                    <w:p>
-                      <w:pPr>
-                        <w:rPr>
-                          <w:sz w:val="40"/>
-                        </w:rPr>
-                      </w:pPr>
-                      <w:r>
-                        <w:rPr>
-                          <w:rFonts w:ascii="Arial Black" w:hAnsi="Arial Black"/>
-                          <w:sz w:val="20"/>
-                        </w:rPr>
-                        <w:t>2</w:t>
-                      </w:r>
-                    </w:p>
-                  </w:txbxContent>
-                </v:textbox>
-              </v:shape>
-            </w:pict>
-          </mc:Fallback>
-        </mc:AlternateContent>
+        <w:pict>
+          <v:shape id="Text Box 10" o:spid="_x0000_s1029" o:spt="202" type="#_x0000_t202" style="position:absolute;left:0pt;margin-left:430.6pt;margin-top:15.1pt;height:27.35pt;width:29.55pt;z-index:251661312;mso-width-relative:page;mso-height-relative:page;" coordsize="21600,21600" o:gfxdata="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">
+            <v:path/>
+            <v:fill focussize="0,0"/>
+            <v:stroke joinstyle="miter"/>
+            <v:imagedata o:title=""/>
+            <o:lock v:ext="edit"/>
+            <v:textbox>
+              <w:txbxContent>
+                <w:p>
+                  <w:pPr>
+                    <w:rPr>
+                      <w:sz w:val="40"/>
+                    </w:rPr>
+                  </w:pPr>
+                  <w:r>
+                    <w:rPr>
+                      <w:rFonts w:ascii="Arial Black" w:hAnsi="Arial Black"/>
+                      <w:sz w:val="20"/>
+                    </w:rPr>
+                    <w:t>2</w:t>
+                  </w:r>
+                </w:p>
+              </w:txbxContent>
+            </v:textbox>
+          </v:shape>
+        </w:pict>
       </w:r>
     </w:p>
     <w:p>
@@ -957,104 +833,35 @@
           <w:b/>
           <w:sz w:val="44"/>
         </w:rPr>
-        <mc:AlternateContent>
-          <mc:Choice Requires="wps">
-            <w:drawing>
-              <wp:anchor distT="0" distB="0" distL="114300" distR="114300" simplePos="0" relativeHeight="251664384" behindDoc="0" locked="0" layoutInCell="1" allowOverlap="1">
-                <wp:simplePos x="0" y="0"/>
-                <wp:positionH relativeFrom="column">
-                  <wp:posOffset>5222240</wp:posOffset>
-                </wp:positionH>
-                <wp:positionV relativeFrom="paragraph">
-                  <wp:posOffset>100965</wp:posOffset>
-                </wp:positionV>
-                <wp:extent cx="845820" cy="431800"/>
-                <wp:effectExtent l="0" t="0" r="5080" b="0"/>
-                <wp:wrapNone/>
-                <wp:docPr id="2" name="Text Box 12"/>
-                <wp:cNvGraphicFramePr/>
-                <a:graphic xmlns:a="http://schemas.openxmlformats.org/drawingml/2006/main">
-                  <a:graphicData uri="http://schemas.microsoft.com/office/word/2010/wordprocessingShape">
-                    <wps:wsp>
-                      <wps:cNvSpPr txBox="1"/>
-                      <wps:spPr bwMode="auto">
-                        <a:xfrm>
-                          <a:off x="0" y="0"/>
-                          <a:ext cx="845820" cy="431800"/>
-                        </a:xfrm>
-                        <a:prstGeom prst="rect">
-                          <a:avLst/>
-                        </a:prstGeom>
-                        <a:solidFill>
-                          <a:srgbClr val="FFFFFF"/>
-                        </a:solidFill>
-                        <a:ln w="9525">
-                          <a:solidFill>
-                            <a:srgbClr val="000000"/>
-                          </a:solidFill>
-                          <a:miter lim="800000"/>
-                        </a:ln>
-                      </wps:spPr>
-                      <wps:txbx>
-                        <w:txbxContent>
-                          <w:p>
-                            <w:pPr>
-                              <w:rPr>
-                                <w:rFonts w:ascii="Arial" w:hAnsi="Arial" w:cs="Arial"/>
-                              </w:rPr>
-                            </w:pPr>
-                            <w:r>
-                              <w:rPr>
-                                <w:rFonts w:ascii="Arial" w:hAnsi="Arial" w:cs="Arial"/>
-                                <w:b/>
-                                <w:sz w:val="24"/>
-                                <w:szCs w:val="24"/>
-                              </w:rPr>
-                              <w:t>Halaman</w:t>
-                            </w:r>
-                          </w:p>
-                        </w:txbxContent>
-                      </wps:txbx>
-                      <wps:bodyPr rot="0" vert="horz" wrap="square" lIns="91440" tIns="45720" rIns="91440" bIns="45720" anchor="t" anchorCtr="0" upright="1">
-                        <a:noAutofit/>
-                      </wps:bodyPr>
-                    </wps:wsp>
-                  </a:graphicData>
-                </a:graphic>
-              </wp:anchor>
-            </w:drawing>
-          </mc:Choice>
-          <mc:Fallback>
-            <w:pict>
-              <v:shape id="Text Box 12" o:spid="_x0000_s1026" o:spt="202" type="#_x0000_t202" style="position:absolute;left:0pt;margin-left:411.2pt;margin-top:7.95pt;height:34pt;width:66.6pt;z-index:251664384;mso-width-relative:page;mso-height-relative:page;" fillcolor="#FFFFFF" filled="t" stroked="t" coordsize="21600,21600" o:gfxdata="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">
-                <v:fill on="t" focussize="0,0"/>
-                <v:stroke color="#000000" miterlimit="8" joinstyle="miter"/>
-                <v:imagedata o:title=""/>
-                <o:lock v:ext="edit" aspectratio="f"/>
-                <v:textbox>
-                  <w:txbxContent>
-                    <w:p>
-                      <w:pPr>
-                        <w:rPr>
-                          <w:rFonts w:ascii="Arial" w:hAnsi="Arial" w:cs="Arial"/>
-                        </w:rPr>
-                      </w:pPr>
-                      <w:r>
-                        <w:rPr>
-                          <w:rFonts w:ascii="Arial" w:hAnsi="Arial" w:cs="Arial"/>
-                          <w:b/>
-                          <w:sz w:val="24"/>
-                          <w:szCs w:val="24"/>
-                        </w:rPr>
-                        <w:t>Halaman</w:t>
-                      </w:r>
-                    </w:p>
-                  </w:txbxContent>
-                </v:textbox>
-              </v:shape>
-            </w:pict>
-          </mc:Fallback>
-        </mc:AlternateContent>
+        <w:pict>
+          <v:shape id="Text Box 12" o:spid="_x0000_s1028" o:spt="202" type="#_x0000_t202" style="position:absolute;left:0pt;margin-left:411.2pt;margin-top:7.95pt;height:34pt;width:66.6pt;z-index:251663360;mso-width-relative:page;mso-height-relative:page;" coordsize="21600,21600" o:gfxdata="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">
+            <v:path/>
+            <v:fill focussize="0,0"/>
+            <v:stroke joinstyle="miter"/>
+            <v:imagedata o:title=""/>
+            <o:lock v:ext="edit"/>
+            <v:textbox>
+              <w:txbxContent>
+                <w:p>
+                  <w:pPr>
+                    <w:rPr>
+                      <w:rFonts w:ascii="Arial" w:hAnsi="Arial" w:cs="Arial"/>
+                    </w:rPr>
+                  </w:pPr>
+                  <w:r>
+                    <w:rPr>
+                      <w:rFonts w:ascii="Arial" w:hAnsi="Arial" w:cs="Arial"/>
+                      <w:b/>
+                      <w:sz w:val="24"/>
+                      <w:szCs w:val="24"/>
+                    </w:rPr>
+                    <w:t>Halaman</w:t>
+                  </w:r>
+                </w:p>
+              </w:txbxContent>
+            </v:textbox>
+          </v:shape>
+        </w:pict>
       </w:r>
       <w:r>
         <w:rPr>
@@ -1062,68 +869,16 @@
           <w:b/>
           <w:sz w:val="44"/>
         </w:rPr>
-        <mc:AlternateContent>
-          <mc:Choice Requires="wps">
-            <w:drawing>
-              <wp:anchor distT="0" distB="0" distL="114300" distR="114300" simplePos="0" relativeHeight="251663360" behindDoc="0" locked="0" layoutInCell="1" allowOverlap="1">
-                <wp:simplePos x="0" y="0"/>
-                <wp:positionH relativeFrom="column">
-                  <wp:posOffset>4921885</wp:posOffset>
-                </wp:positionH>
-                <wp:positionV relativeFrom="paragraph">
-                  <wp:posOffset>23495</wp:posOffset>
-                </wp:positionV>
-                <wp:extent cx="1391920" cy="457200"/>
-                <wp:effectExtent l="25400" t="12700" r="0" b="0"/>
-                <wp:wrapNone/>
-                <wp:docPr id="5" name="AutoShape 11"/>
-                <wp:cNvGraphicFramePr/>
-                <a:graphic xmlns:a="http://schemas.openxmlformats.org/drawingml/2006/main">
-                  <a:graphicData uri="http://schemas.microsoft.com/office/word/2010/wordprocessingShape">
-                    <wps:wsp>
-                      <wps:cNvSpPr/>
-                      <wps:spPr bwMode="auto">
-                        <a:xfrm>
-                          <a:off x="0" y="0"/>
-                          <a:ext cx="1391920" cy="457200"/>
-                        </a:xfrm>
-                        <a:prstGeom prst="upArrow">
-                          <a:avLst>
-                            <a:gd name="adj1" fmla="val 50000"/>
-                            <a:gd name="adj2" fmla="val 25000"/>
-                          </a:avLst>
-                        </a:prstGeom>
-                        <a:solidFill>
-                          <a:srgbClr val="FFFFFF"/>
-                        </a:solidFill>
-                        <a:ln w="9525">
-                          <a:solidFill>
-                            <a:srgbClr val="000000"/>
-                          </a:solidFill>
-                          <a:miter lim="800000"/>
-                        </a:ln>
-                      </wps:spPr>
-                      <wps:bodyPr rot="0" vert="eaVert" wrap="square" lIns="91440" tIns="45720" rIns="91440" bIns="45720" anchor="t" anchorCtr="0" upright="1">
-                        <a:noAutofit/>
-                      </wps:bodyPr>
-                    </wps:wsp>
-                  </a:graphicData>
-                </a:graphic>
-              </wp:anchor>
-            </w:drawing>
-          </mc:Choice>
-          <mc:Fallback>
-            <w:pict>
-              <v:shape id="AutoShape 11" o:spid="_x0000_s1026" o:spt="68" type="#_x0000_t68" style="position:absolute;left:0pt;margin-left:387.55pt;margin-top:1.85pt;height:36pt;width:109.6pt;z-index:251663360;mso-width-relative:page;mso-height-relative:page;" fillcolor="#FFFFFF" filled="t" stroked="t" coordsize="21600,21600" o:gfxdata="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" adj="5400,5400">
-                <v:fill on="t" focussize="0,0"/>
-                <v:stroke color="#000000" miterlimit="8" joinstyle="miter"/>
-                <v:imagedata o:title=""/>
-                <o:lock v:ext="edit" aspectratio="f"/>
-                <v:textbox style="layout-flow:vertical-ideographic;"/>
-              </v:shape>
-            </w:pict>
-          </mc:Fallback>
-        </mc:AlternateContent>
+        <w:pict>
+          <v:shape id="AutoShape 11" o:spid="_x0000_s1027" o:spt="68" type="#_x0000_t68" style="position:absolute;left:0pt;margin-left:387.55pt;margin-top:1.85pt;height:36pt;width:109.6pt;z-index:251662336;mso-width-relative:page;mso-height-relative:page;" coordsize="21600,21600" o:gfxdata="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">
+            <v:path/>
+            <v:fill focussize="0,0"/>
+            <v:stroke joinstyle="miter"/>
+            <v:imagedata o:title=""/>
+            <o:lock v:ext="edit"/>
+            <v:textbox style="layout-flow:vertical-ideographic;"/>
+          </v:shape>
+        </w:pict>
       </w:r>
       <w:r>
         <w:rPr>
@@ -1218,11 +973,6 @@
         <w:rPr>
           <w:rFonts w:ascii="Bookman Old Style" w:hAnsi="Bookman Old Style" w:cs="Arial"/>
           <w:color w:val="000000" w:themeColor="text1"/>
-          <w14:textFill>
-            <w14:solidFill>
-              <w14:schemeClr w14:val="tx1"/>
-            </w14:solidFill>
-          </w14:textFill>
         </w:rPr>
       </w:pPr>
       <w:r>
@@ -1246,11 +996,6 @@
           <w:rFonts w:ascii="Bookman Old Style" w:hAnsi="Bookman Old Style" w:cs="Arial"/>
           <w:color w:val="000000" w:themeColor="text1"/>
           <w:u w:val="none"/>
-          <w14:textFill>
-            <w14:solidFill>
-              <w14:schemeClr w14:val="tx1"/>
-            </w14:solidFill>
-          </w14:textFill>
         </w:rPr>
         <w:t>pkm.berakit@gmail.com</w:t>
       </w:r>
@@ -1260,16 +1005,15 @@
           <w:rFonts w:ascii="Bookman Old Style" w:hAnsi="Bookman Old Style" w:cs="Arial"/>
           <w:color w:val="000000" w:themeColor="text1"/>
           <w:u w:val="none"/>
-          <w14:textFill>
-            <w14:solidFill>
-              <w14:schemeClr w14:val="tx1"/>
-            </w14:solidFill>
-          </w14:textFill>
         </w:rPr>
         <w:fldChar w:fldCharType="end"/>
       </w:r>
     </w:p>
-    <w:p/>
+    <w:p>
+      <w:r>
+        <w:br w:type="page"/>
+      </w:r>
+    </w:p>
     <w:tbl>
       <w:tblPr>
         <w:tblStyle w:val="3"/>
@@ -1334,29 +1078,30 @@
               </w:rPr>
             </w:pPr>
             <w:r>
-              <w:rPr>
-                <w:rFonts w:ascii="Bookman Old Style" w:hAnsi="Bookman Old Style" w:eastAsia="Times New Roman"/>
-              </w:rPr>
               <w:drawing>
-                <wp:anchor distT="0" distB="0" distL="114300" distR="114300" simplePos="0" relativeHeight="251659264" behindDoc="0" locked="0" layoutInCell="1" allowOverlap="1">
+                <wp:anchor distT="0" distB="0" distL="0" distR="0" simplePos="0" relativeHeight="251666432" behindDoc="1" locked="0" layoutInCell="1" allowOverlap="1">
                   <wp:simplePos x="0" y="0"/>
                   <wp:positionH relativeFrom="column">
-                    <wp:posOffset>-41910</wp:posOffset>
+                    <wp:posOffset>164465</wp:posOffset>
                   </wp:positionH>
                   <wp:positionV relativeFrom="paragraph">
-                    <wp:posOffset>56515</wp:posOffset>
+                    <wp:posOffset>46355</wp:posOffset>
                   </wp:positionV>
-                  <wp:extent cx="1189990" cy="1223645"/>
-                  <wp:effectExtent l="0" t="0" r="0" b="0"/>
+                  <wp:extent cx="908050" cy="894715"/>
+                  <wp:effectExtent l="0" t="0" r="6350" b="635"/>
                   <wp:wrapNone/>
-                  <wp:docPr id="35" name="Picture 6" descr="Description: Description: G:\LOGO Bintan.jpg"/>
-                  <wp:cNvGraphicFramePr/>
+                  <wp:docPr id="1818388071" name="Picture 1"/>
+                  <wp:cNvGraphicFramePr>
+                    <a:graphicFrameLocks xmlns:a="http://schemas.openxmlformats.org/drawingml/2006/main" noChangeAspect="1"/>
+                  </wp:cNvGraphicFramePr>
                   <a:graphic xmlns:a="http://schemas.openxmlformats.org/drawingml/2006/main">
                     <a:graphicData uri="http://schemas.openxmlformats.org/drawingml/2006/picture">
                       <pic:pic xmlns:pic="http://schemas.openxmlformats.org/drawingml/2006/picture">
                         <pic:nvPicPr>
-                          <pic:cNvPr id="35" name="Picture 6" descr="Description: Description: G:\LOGO Bintan.jpg"/>
-                          <pic:cNvPicPr/>
+                          <pic:cNvPr id="1818388071" name="Picture 1"/>
+                          <pic:cNvPicPr>
+                            <a:picLocks noChangeAspect="1" noChangeArrowheads="1"/>
+                          </pic:cNvPicPr>
                         </pic:nvPicPr>
                         <pic:blipFill>
                           <a:blip r:embed="rId9">
@@ -1374,7 +1119,7 @@
                         <pic:spPr>
                           <a:xfrm>
                             <a:off x="0" y="0"/>
-                            <a:ext cx="1189990" cy="1223645"/>
+                            <a:ext cx="908050" cy="894715"/>
                           </a:xfrm>
                           <a:prstGeom prst="rect">
                             <a:avLst/>
@@ -1404,25 +1149,19 @@
               <w:ind w:left="0" w:right="0" w:firstLine="0"/>
               <w:jc w:val="center"/>
               <w:rPr>
-                <w:rFonts w:hint="default" w:ascii="Bookman Old Style" w:hAnsi="Bookman Old Style" w:eastAsia="Times New Roman" w:cs="Arial"/>
+                <w:rFonts w:ascii="Bookman Old Style" w:hAnsi="Bookman Old Style" w:eastAsia="Times New Roman" w:cs="Arial"/>
                 <w:b/>
-                <w:sz w:val="28"/>
-                <w:szCs w:val="28"/>
-                <w:lang w:val="en-US" w:eastAsia="en-GB"/>
-              </w:rPr>
-            </w:pPr>
-            <w:r>
-              <w:rPr>
-                <w:rFonts w:hint="default" w:ascii="Bookman Old Style" w:hAnsi="Bookman Old Style" w:eastAsia="Times New Roman" w:cs="Arial"/>
+                <w:lang w:eastAsia="en-GB"/>
+              </w:rPr>
+            </w:pPr>
+            <w:r>
+              <w:rPr>
+                <w:rFonts w:ascii="Bookman Old Style" w:hAnsi="Bookman Old Style" w:eastAsia="Times New Roman" w:cs="Arial"/>
                 <w:b/>
-                <w:sz w:val="28"/>
-                <w:szCs w:val="28"/>
-                <w:lang w:val="en-US" w:eastAsia="en-GB"/>
+                <w:lang w:eastAsia="en-GB"/>
               </w:rPr>
               <w:t>Monitoring Efek Samping Obat</w:t>
             </w:r>
-            <w:bookmarkStart w:id="0" w:name="_GoBack"/>
-            <w:bookmarkEnd w:id="0"/>
           </w:p>
         </w:tc>
         <w:tc>
@@ -1442,17 +1181,20 @@
               </w:rPr>
             </w:pPr>
             <w:r>
+              <w:rPr>
+                <w:rFonts w:ascii="Bookman Old Style" w:hAnsi="Bookman Old Style"/>
+              </w:rPr>
               <w:drawing>
-                <wp:anchor distT="0" distB="0" distL="114300" distR="114300" simplePos="0" relativeHeight="251660288" behindDoc="1" locked="0" layoutInCell="1" allowOverlap="1">
+                <wp:anchor distT="0" distB="0" distL="114300" distR="114300" simplePos="0" relativeHeight="251659264" behindDoc="1" locked="0" layoutInCell="1" allowOverlap="1">
                   <wp:simplePos x="0" y="0"/>
                   <wp:positionH relativeFrom="column">
-                    <wp:posOffset>104140</wp:posOffset>
+                    <wp:posOffset>130810</wp:posOffset>
                   </wp:positionH>
                   <wp:positionV relativeFrom="paragraph">
-                    <wp:posOffset>57150</wp:posOffset>
+                    <wp:posOffset>-102870</wp:posOffset>
                   </wp:positionV>
-                  <wp:extent cx="1268095" cy="1224280"/>
-                  <wp:effectExtent l="0" t="0" r="0" b="0"/>
+                  <wp:extent cx="1125220" cy="1086485"/>
+                  <wp:effectExtent l="0" t="0" r="0" b="18415"/>
                   <wp:wrapNone/>
                   <wp:docPr id="1" name="Picture 1"/>
                   <wp:cNvGraphicFramePr>
@@ -1482,7 +1224,7 @@
                         <pic:spPr>
                           <a:xfrm>
                             <a:off x="0" y="0"/>
-                            <a:ext cx="1268027" cy="1224000"/>
+                            <a:ext cx="1125220" cy="1086485"/>
                           </a:xfrm>
                           <a:prstGeom prst="rect">
                             <a:avLst/>
@@ -1530,8 +1272,6 @@
               <w:jc w:val="left"/>
               <w:rPr>
                 <w:rFonts w:ascii="Bookman Old Style" w:hAnsi="Bookman Old Style" w:eastAsia="Times New Roman" w:cs="Arial"/>
-                <w:sz w:val="24"/>
-                <w:szCs w:val="24"/>
                 <w:lang w:val="en-GB" w:eastAsia="en-GB"/>
               </w:rPr>
             </w:pPr>
@@ -1552,8 +1292,6 @@
               <w:rPr>
                 <w:rFonts w:ascii="Bookman Old Style" w:hAnsi="Bookman Old Style" w:eastAsia="Times New Roman" w:cs="Arial"/>
                 <w:b/>
-                <w:sz w:val="18"/>
-                <w:szCs w:val="18"/>
                 <w:lang w:val="en-GB" w:eastAsia="en-GB"/>
               </w:rPr>
             </w:pPr>
@@ -1579,13 +1317,31 @@
               <w:spacing w:after="100" w:afterAutospacing="1" w:line="276" w:lineRule="auto"/>
               <w:ind w:left="0" w:right="0" w:firstLine="0"/>
               <w:jc w:val="left"/>
+              <w:rPr>
+                <w:rFonts w:ascii="Bookman Old Style" w:hAnsi="Bookman Old Style" w:eastAsia="Times New Roman" w:cs="Arial"/>
+                <w:sz w:val="18"/>
+                <w:szCs w:val="18"/>
+                <w:lang w:eastAsia="en-GB"/>
+              </w:rPr>
+            </w:pPr>
+            <w:r>
+              <w:rPr>
+                <w:rFonts w:ascii="Bookman Old Style" w:hAnsi="Bookman Old Style" w:eastAsia="Times New Roman" w:cs="Arial"/>
+                <w:sz w:val="18"/>
+                <w:szCs w:val="18"/>
+                <w:lang w:val="en-GB" w:eastAsia="en-GB"/>
+              </w:rPr>
+              <w:t>No. Dokumen</w:t>
+            </w:r>
+            <w:r>
               <w:rPr>
                 <w:rFonts w:hint="default" w:ascii="Bookman Old Style" w:hAnsi="Bookman Old Style" w:eastAsia="Times New Roman" w:cs="Arial"/>
                 <w:sz w:val="18"/>
                 <w:szCs w:val="18"/>
                 <w:lang w:val="en-US" w:eastAsia="en-GB"/>
               </w:rPr>
-            </w:pPr>
+              <w:t xml:space="preserve">    </w:t>
+            </w:r>
             <w:r>
               <w:rPr>
                 <w:rFonts w:ascii="Bookman Old Style" w:hAnsi="Bookman Old Style" w:eastAsia="Times New Roman" w:cs="Arial"/>
@@ -1593,14 +1349,14 @@
                 <w:szCs w:val="18"/>
                 <w:lang w:val="en-GB" w:eastAsia="en-GB"/>
               </w:rPr>
-              <w:t xml:space="preserve">No. Dokumen     : </w:t>
-            </w:r>
-            <w:r>
-              <w:rPr>
-                <w:rFonts w:hint="default" w:ascii="Bookman Old Style" w:hAnsi="Bookman Old Style" w:eastAsia="Times New Roman" w:cs="Arial"/>
+              <w:t xml:space="preserve">: </w:t>
+            </w:r>
+            <w:r>
+              <w:rPr>
+                <w:rFonts w:ascii="Bookman Old Style" w:hAnsi="Bookman Old Style" w:eastAsia="Times New Roman" w:cs="Arial"/>
                 <w:sz w:val="18"/>
                 <w:szCs w:val="18"/>
-                <w:lang w:val="en-US" w:eastAsia="en-GB"/>
+                <w:lang w:eastAsia="en-GB"/>
               </w:rPr>
               <w:t>XXX/XXX</w:t>
             </w:r>
@@ -1619,8 +1375,6 @@
               <w:jc w:val="left"/>
               <w:rPr>
                 <w:rFonts w:ascii="Bookman Old Style" w:hAnsi="Bookman Old Style" w:eastAsia="Times New Roman" w:cs="Arial"/>
-                <w:sz w:val="24"/>
-                <w:szCs w:val="24"/>
                 <w:lang w:val="en-GB" w:eastAsia="en-GB"/>
               </w:rPr>
             </w:pPr>
@@ -1660,8 +1414,6 @@
               <w:jc w:val="left"/>
               <w:rPr>
                 <w:rFonts w:ascii="Bookman Old Style" w:hAnsi="Bookman Old Style" w:eastAsia="Times New Roman" w:cs="Arial"/>
-                <w:sz w:val="24"/>
-                <w:szCs w:val="24"/>
                 <w:lang w:val="en-GB" w:eastAsia="en-GB"/>
               </w:rPr>
             </w:pPr>
@@ -1680,8 +1432,6 @@
               <w:jc w:val="left"/>
               <w:rPr>
                 <w:rFonts w:ascii="Bookman Old Style" w:hAnsi="Bookman Old Style" w:eastAsia="Times New Roman" w:cs="Arial"/>
-                <w:sz w:val="18"/>
-                <w:szCs w:val="18"/>
                 <w:lang w:val="en-GB" w:eastAsia="en-GB"/>
               </w:rPr>
             </w:pPr>
@@ -1728,8 +1478,6 @@
               <w:jc w:val="left"/>
               <w:rPr>
                 <w:rFonts w:ascii="Bookman Old Style" w:hAnsi="Bookman Old Style" w:eastAsia="Times New Roman" w:cs="Arial"/>
-                <w:sz w:val="24"/>
-                <w:szCs w:val="24"/>
                 <w:lang w:val="en-GB" w:eastAsia="en-GB"/>
               </w:rPr>
             </w:pPr>
@@ -1769,8 +1517,6 @@
               <w:jc w:val="left"/>
               <w:rPr>
                 <w:rFonts w:ascii="Bookman Old Style" w:hAnsi="Bookman Old Style" w:eastAsia="Times New Roman" w:cs="Arial"/>
-                <w:sz w:val="24"/>
-                <w:szCs w:val="24"/>
                 <w:lang w:val="en-GB" w:eastAsia="en-GB"/>
               </w:rPr>
             </w:pPr>
@@ -1789,54 +1535,43 @@
               <w:jc w:val="left"/>
               <w:rPr>
                 <w:rFonts w:ascii="Bookman Old Style" w:hAnsi="Bookman Old Style" w:eastAsia="Times New Roman" w:cs="Arial"/>
+                <w:lang w:val="en-GB" w:eastAsia="en-GB"/>
+              </w:rPr>
+            </w:pPr>
+          </w:p>
+        </w:tc>
+        <w:tc>
+          <w:tcPr>
+            <w:tcW w:w="4253" w:type="dxa"/>
+            <w:shd w:val="clear" w:color="auto" w:fill="auto"/>
+          </w:tcPr>
+          <w:p>
+            <w:pPr>
+              <w:spacing w:after="100" w:afterAutospacing="1" w:line="276" w:lineRule="auto"/>
+              <w:ind w:left="0" w:right="0" w:firstLine="0"/>
+              <w:jc w:val="left"/>
+              <w:rPr>
+                <w:rFonts w:ascii="Bookman Old Style" w:hAnsi="Bookman Old Style" w:eastAsia="Times New Roman" w:cs="Arial"/>
                 <w:sz w:val="18"/>
                 <w:szCs w:val="18"/>
-                <w:lang w:val="en-GB" w:eastAsia="en-GB"/>
-              </w:rPr>
-            </w:pPr>
-          </w:p>
-        </w:tc>
-        <w:tc>
-          <w:tcPr>
-            <w:tcW w:w="4253" w:type="dxa"/>
-            <w:shd w:val="clear" w:color="auto" w:fill="auto"/>
-          </w:tcPr>
-          <w:p>
-            <w:pPr>
-              <w:spacing w:after="100" w:afterAutospacing="1" w:line="276" w:lineRule="auto"/>
-              <w:ind w:left="0" w:right="0" w:firstLine="0"/>
-              <w:jc w:val="left"/>
-              <w:rPr>
-                <w:rFonts w:hint="default" w:ascii="Bookman Old Style" w:hAnsi="Bookman Old Style" w:eastAsia="Times New Roman" w:cs="Arial"/>
+                <w:lang w:eastAsia="en-GB"/>
+              </w:rPr>
+            </w:pPr>
+            <w:r>
+              <w:rPr>
+                <w:rFonts w:ascii="Bookman Old Style" w:hAnsi="Bookman Old Style" w:eastAsia="Times New Roman" w:cs="Arial"/>
                 <w:sz w:val="18"/>
                 <w:szCs w:val="18"/>
-                <w:lang w:val="en-US" w:eastAsia="en-GB"/>
-              </w:rPr>
-            </w:pPr>
+                <w:lang w:val="en-GB" w:eastAsia="en-GB"/>
+              </w:rPr>
+              <w:t>Tanggal Terbit  :</w:t>
+            </w:r>
             <w:r>
               <w:rPr>
                 <w:rFonts w:ascii="Bookman Old Style" w:hAnsi="Bookman Old Style" w:eastAsia="Times New Roman" w:cs="Arial"/>
                 <w:sz w:val="18"/>
                 <w:szCs w:val="18"/>
-                <w:lang w:val="en-GB" w:eastAsia="en-GB"/>
-              </w:rPr>
-              <w:t>Tanggal Terbit   :</w:t>
-            </w:r>
-            <w:r>
-              <w:rPr>
-                <w:rFonts w:ascii="Bookman Old Style" w:hAnsi="Bookman Old Style" w:eastAsia="Times New Roman" w:cs="Arial"/>
-                <w:sz w:val="18"/>
-                <w:szCs w:val="18"/>
-                <w:lang w:val="id-ID" w:eastAsia="en-GB"/>
-              </w:rPr>
-              <w:t xml:space="preserve"> </w:t>
-            </w:r>
-            <w:r>
-              <w:rPr>
-                <w:rFonts w:hint="default" w:ascii="Bookman Old Style" w:hAnsi="Bookman Old Style" w:eastAsia="Times New Roman" w:cs="Arial"/>
-                <w:sz w:val="18"/>
-                <w:szCs w:val="18"/>
-                <w:lang w:val="en-US" w:eastAsia="en-GB"/>
+                <w:lang w:eastAsia="en-GB"/>
               </w:rPr>
               <w:t>XX XXXXX XXXX</w:t>
             </w:r>
@@ -1855,8 +1590,6 @@
               <w:jc w:val="left"/>
               <w:rPr>
                 <w:rFonts w:ascii="Bookman Old Style" w:hAnsi="Bookman Old Style" w:eastAsia="Times New Roman" w:cs="Arial"/>
-                <w:sz w:val="24"/>
-                <w:szCs w:val="24"/>
                 <w:lang w:val="en-GB" w:eastAsia="en-GB"/>
               </w:rPr>
             </w:pPr>
@@ -1896,8 +1629,6 @@
               <w:jc w:val="left"/>
               <w:rPr>
                 <w:rFonts w:ascii="Bookman Old Style" w:hAnsi="Bookman Old Style" w:eastAsia="Times New Roman" w:cs="Arial"/>
-                <w:sz w:val="24"/>
-                <w:szCs w:val="24"/>
                 <w:lang w:val="en-GB" w:eastAsia="en-GB"/>
               </w:rPr>
             </w:pPr>
@@ -1916,8 +1647,6 @@
               <w:jc w:val="left"/>
               <w:rPr>
                 <w:rFonts w:ascii="Bookman Old Style" w:hAnsi="Bookman Old Style" w:eastAsia="Times New Roman" w:cs="Arial"/>
-                <w:sz w:val="20"/>
-                <w:szCs w:val="20"/>
                 <w:lang w:val="en-GB" w:eastAsia="en-GB"/>
               </w:rPr>
             </w:pPr>
@@ -1939,21 +1668,11 @@
               <w:rPr>
                 <w:rFonts w:ascii="Bookman Old Style" w:hAnsi="Bookman Old Style" w:eastAsia="Times New Roman" w:cs="Arial"/>
                 <w:color w:val="000000"/>
-                <w:sz w:val="20"/>
-                <w:szCs w:val="20"/>
+                <w:sz w:val="18"/>
+                <w:szCs w:val="18"/>
                 <w:lang w:val="id-ID" w:eastAsia="en-GB"/>
               </w:rPr>
             </w:pPr>
-            <w:r>
-              <w:rPr>
-                <w:rFonts w:ascii="Bookman Old Style" w:hAnsi="Bookman Old Style" w:eastAsia="Times New Roman" w:cs="Arial"/>
-                <w:color w:val="000000"/>
-                <w:sz w:val="20"/>
-                <w:szCs w:val="20"/>
-                <w:lang w:val="en-GB" w:eastAsia="en-GB"/>
-              </w:rPr>
-              <w:t xml:space="preserve">Halaman         : </w:t>
-            </w:r>
             <w:r>
               <w:rPr>
                 <w:rFonts w:ascii="Bookman Old Style" w:hAnsi="Bookman Old Style" w:eastAsia="Times New Roman" w:cs="Arial"/>
@@ -1962,7 +1681,27 @@
                 <w:szCs w:val="18"/>
                 <w:lang w:val="en-GB" w:eastAsia="en-GB"/>
               </w:rPr>
-              <w:t>1/2</w:t>
+              <w:t xml:space="preserve">Halaman        </w:t>
+            </w:r>
+            <w:r>
+              <w:rPr>
+                <w:rFonts w:hint="default" w:ascii="Bookman Old Style" w:hAnsi="Bookman Old Style" w:eastAsia="Times New Roman" w:cs="Arial"/>
+                <w:color w:val="000000"/>
+                <w:sz w:val="18"/>
+                <w:szCs w:val="18"/>
+                <w:lang w:val="en-US" w:eastAsia="en-GB"/>
+              </w:rPr>
+              <w:t xml:space="preserve">   </w:t>
+            </w:r>
+            <w:r>
+              <w:rPr>
+                <w:rFonts w:ascii="Bookman Old Style" w:hAnsi="Bookman Old Style" w:eastAsia="Times New Roman" w:cs="Arial"/>
+                <w:color w:val="000000"/>
+                <w:sz w:val="18"/>
+                <w:szCs w:val="18"/>
+                <w:lang w:val="en-GB" w:eastAsia="en-GB"/>
+              </w:rPr>
+              <w:t xml:space="preserve"> : 1/2</w:t>
             </w:r>
           </w:p>
         </w:tc>
@@ -1979,8 +1718,6 @@
               <w:jc w:val="left"/>
               <w:rPr>
                 <w:rFonts w:ascii="Bookman Old Style" w:hAnsi="Bookman Old Style" w:eastAsia="Times New Roman" w:cs="Arial"/>
-                <w:sz w:val="24"/>
-                <w:szCs w:val="24"/>
                 <w:lang w:val="en-GB" w:eastAsia="en-GB"/>
               </w:rPr>
             </w:pPr>
@@ -2020,8 +1757,6 @@
               <w:jc w:val="center"/>
               <w:rPr>
                 <w:rFonts w:ascii="Bookman Old Style" w:hAnsi="Bookman Old Style" w:eastAsia="Times New Roman" w:cs="Arial"/>
-                <w:sz w:val="16"/>
-                <w:szCs w:val="16"/>
                 <w:lang w:val="en-GB" w:eastAsia="en-GB"/>
               </w:rPr>
             </w:pPr>
@@ -2110,8 +1845,6 @@
               <w:jc w:val="center"/>
               <w:rPr>
                 <w:rFonts w:ascii="Bookman Old Style" w:hAnsi="Bookman Old Style" w:cs="Arial"/>
-                <w:sz w:val="16"/>
-                <w:szCs w:val="16"/>
                 <w:u w:val="single"/>
               </w:rPr>
             </w:pPr>
@@ -2123,8 +1856,6 @@
               <w:jc w:val="center"/>
               <w:rPr>
                 <w:rFonts w:ascii="Bookman Old Style" w:hAnsi="Bookman Old Style" w:cs="Arial"/>
-                <w:sz w:val="16"/>
-                <w:szCs w:val="16"/>
                 <w:u w:val="single"/>
               </w:rPr>
             </w:pPr>
@@ -2136,8 +1867,6 @@
               <w:jc w:val="center"/>
               <w:rPr>
                 <w:rFonts w:ascii="Bookman Old Style" w:hAnsi="Bookman Old Style" w:cs="Arial"/>
-                <w:sz w:val="16"/>
-                <w:szCs w:val="16"/>
                 <w:u w:val="single"/>
               </w:rPr>
             </w:pPr>
@@ -2149,8 +1878,6 @@
               <w:jc w:val="center"/>
               <w:rPr>
                 <w:rFonts w:ascii="Bookman Old Style" w:hAnsi="Bookman Old Style" w:cs="Arial"/>
-                <w:sz w:val="16"/>
-                <w:szCs w:val="16"/>
                 <w:u w:val="single"/>
               </w:rPr>
             </w:pPr>
@@ -2161,8 +1888,6 @@
               <w:ind w:left="0" w:right="0" w:firstLine="0"/>
               <w:rPr>
                 <w:rFonts w:ascii="Bookman Old Style" w:hAnsi="Bookman Old Style" w:cs="Arial"/>
-                <w:sz w:val="16"/>
-                <w:szCs w:val="16"/>
                 <w:u w:val="single"/>
               </w:rPr>
             </w:pPr>
@@ -2174,8 +1899,6 @@
               <w:jc w:val="center"/>
               <w:rPr>
                 <w:rFonts w:ascii="Bookman Old Style" w:hAnsi="Bookman Old Style" w:cs="Arial"/>
-                <w:sz w:val="16"/>
-                <w:szCs w:val="16"/>
                 <w:u w:val="single"/>
               </w:rPr>
             </w:pPr>
@@ -2282,16 +2005,16 @@
               <w:spacing w:after="0" w:line="360" w:lineRule="auto"/>
               <w:ind w:left="34" w:right="0" w:firstLine="0"/>
               <w:rPr>
-                <w:rFonts w:ascii="Bookman Old Style" w:hAnsi="Bookman Old Style" w:cs="Arial"/>
-                <w:lang w:val="id-ID" w:eastAsia="en-GB"/>
-              </w:rPr>
-            </w:pPr>
-            <w:r>
-              <w:rPr>
-                <w:rFonts w:hint="default" w:ascii="Bookman Old Style" w:hAnsi="Bookman Old Style" w:eastAsia="Times New Roman" w:cs="Arial"/>
-                <w:lang w:val="en-GB" w:eastAsia="en-GB"/>
-              </w:rPr>
-              <w:t>Rekonsiliasi obat adalah cara identifikasi dari daftar obat yang dibawa oleh pasien (obat rumah atau dari rujukan, puskesmas).</w:t>
+                <w:rFonts w:hint="default" w:ascii="Bookman Old Style" w:hAnsi="Bookman Old Style" w:cs="Arial"/>
+                <w:lang w:val="en-US" w:eastAsia="en-GB"/>
+              </w:rPr>
+            </w:pPr>
+            <w:r>
+              <w:rPr>
+                <w:rFonts w:hint="default" w:ascii="Bookman Old Style" w:hAnsi="Bookman Old Style" w:cs="Arial"/>
+                <w:lang w:val="en-US" w:eastAsia="en-GB"/>
+              </w:rPr>
+              <w:t>Monitoring efek samping obat adalah suatu kegiatan melaporkan terjadinya efek samping obat yang merugikan atau tidak diharapkan yang terjadi pada dosis normal.</w:t>
             </w:r>
           </w:p>
         </w:tc>
@@ -2355,16 +2078,16 @@
               <w:spacing w:after="0" w:line="360" w:lineRule="auto"/>
               <w:ind w:left="0" w:right="0" w:firstLine="0"/>
               <w:rPr>
-                <w:rFonts w:ascii="Bookman Old Style" w:hAnsi="Bookman Old Style" w:eastAsia="Times New Roman" w:cs="Arial"/>
-                <w:lang w:val="id-ID" w:eastAsia="en-GB"/>
-              </w:rPr>
-            </w:pPr>
-            <w:r>
-              <w:rPr>
                 <w:rFonts w:hint="default" w:ascii="Bookman Old Style" w:hAnsi="Bookman Old Style" w:eastAsia="Times New Roman" w:cs="Arial"/>
-                <w:lang w:val="id-ID" w:eastAsia="en-GB"/>
-              </w:rPr>
-              <w:t>Untuk menyelaraskan rejimen obat yang sedang atau akan digunakan pasien dengan intruksi pengobatan sebelumnya untuk mengidentifikasi adanya perbedaan.</w:t>
+                <w:lang w:val="en-US" w:eastAsia="en-GB"/>
+              </w:rPr>
+            </w:pPr>
+            <w:r>
+              <w:rPr>
+                <w:rFonts w:hint="default" w:ascii="Bookman Old Style" w:hAnsi="Bookman Old Style" w:eastAsia="Times New Roman" w:cs="Arial"/>
+                <w:lang w:val="en-US" w:eastAsia="en-GB"/>
+              </w:rPr>
+              <w:t>Sebagai acuan penerapan langkah-langkah untuk melakukan monitoring efek samping obat.</w:t>
             </w:r>
           </w:p>
         </w:tc>
@@ -2429,44 +2152,23 @@
               <w:ind w:left="0" w:right="0" w:firstLine="0"/>
               <w:jc w:val="left"/>
               <w:rPr>
-                <w:rFonts w:ascii="Bookman Old Style" w:hAnsi="Bookman Old Style" w:eastAsia="Times New Roman" w:cs="Arial"/>
-                <w:lang w:val="id-ID" w:eastAsia="en-GB"/>
-              </w:rPr>
-            </w:pPr>
-            <w:r>
-              <w:rPr>
-                <w:rFonts w:hint="default" w:ascii="Bookman Old Style" w:hAnsi="Bookman Old Style" w:eastAsia="Times New Roman" w:cs="Arial"/>
-                <w:lang w:val="en-GB" w:eastAsia="en-GB"/>
-              </w:rPr>
-              <w:t xml:space="preserve">SK Kepala Puskesmas </w:t>
-            </w:r>
-            <w:r>
-              <w:rPr>
                 <w:rFonts w:hint="default" w:ascii="Bookman Old Style" w:hAnsi="Bookman Old Style" w:eastAsia="Times New Roman" w:cs="Arial"/>
                 <w:lang w:val="en-US" w:eastAsia="en-GB"/>
               </w:rPr>
-              <w:t>XXXX</w:t>
-            </w:r>
-            <w:r>
-              <w:rPr>
-                <w:rFonts w:hint="default" w:ascii="Bookman Old Style" w:hAnsi="Bookman Old Style" w:eastAsia="Times New Roman" w:cs="Arial"/>
-                <w:lang w:val="en-GB" w:eastAsia="en-GB"/>
-              </w:rPr>
-              <w:t xml:space="preserve"> tentang</w:t>
+            </w:pPr>
+            <w:r>
+              <w:rPr>
+                <w:rFonts w:ascii="Bookman Old Style" w:hAnsi="Bookman Old Style" w:eastAsia="Times New Roman" w:cs="Arial"/>
+                <w:lang w:val="en-GB" w:eastAsia="en-GB"/>
+              </w:rPr>
+              <w:t xml:space="preserve">SK Kepala Puskesmas </w:t>
             </w:r>
             <w:r>
               <w:rPr>
                 <w:rFonts w:hint="default" w:ascii="Bookman Old Style" w:hAnsi="Bookman Old Style" w:eastAsia="Times New Roman" w:cs="Arial"/>
                 <w:lang w:val="en-US" w:eastAsia="en-GB"/>
               </w:rPr>
-              <w:t xml:space="preserve"> </w:t>
-            </w:r>
-            <w:r>
-              <w:rPr>
-                <w:rFonts w:hint="default" w:ascii="Bookman Old Style" w:hAnsi="Bookman Old Style" w:eastAsia="Times New Roman" w:cs="Arial"/>
-                <w:lang w:val="en-GB" w:eastAsia="en-GB"/>
-              </w:rPr>
-              <w:t>Pelayanan Kefarmasian</w:t>
+              <w:t>030 Tahun 2024 tentang Pelayanan Kefarmasian di UPTD Puskesmas Berakit.</w:t>
             </w:r>
           </w:p>
         </w:tc>
@@ -2527,29 +2229,25 @@
           </w:tcPr>
           <w:p>
             <w:pPr>
-              <w:numPr>
-                <w:ilvl w:val="0"/>
-                <w:numId w:val="0"/>
-              </w:numPr>
               <w:spacing w:after="0" w:line="360" w:lineRule="auto"/>
-              <w:ind w:left="34" w:leftChars="0" w:right="0" w:rightChars="0"/>
+              <w:ind w:left="34" w:right="0" w:firstLine="0"/>
               <w:jc w:val="left"/>
               <w:rPr>
-                <w:rFonts w:hint="default" w:ascii="Bookman Old Style" w:hAnsi="Bookman Old Style" w:eastAsia="Times New Roman" w:cs="Arial"/>
-                <w:lang w:val="en-US" w:eastAsia="en-GB"/>
-              </w:rPr>
-            </w:pPr>
-            <w:r>
-              <w:rPr>
-                <w:rFonts w:hint="default" w:ascii="Bookman Old Style" w:hAnsi="Bookman Old Style" w:eastAsia="Times New Roman" w:cs="Arial"/>
+                <w:rFonts w:ascii="Bookman Old Style" w:hAnsi="Bookman Old Style" w:eastAsia="Times New Roman" w:cs="Arial"/>
+                <w:lang w:eastAsia="en-GB"/>
+              </w:rPr>
+            </w:pPr>
+            <w:r>
+              <w:rPr>
+                <w:rFonts w:ascii="Bookman Old Style" w:hAnsi="Bookman Old Style" w:eastAsia="Times New Roman" w:cs="Arial"/>
                 <w:lang w:val="en-GB" w:eastAsia="en-GB"/>
               </w:rPr>
               <w:t>Per</w:t>
             </w:r>
             <w:r>
               <w:rPr>
-                <w:rFonts w:hint="default" w:ascii="Bookman Old Style" w:hAnsi="Bookman Old Style" w:eastAsia="Times New Roman" w:cs="Arial"/>
-                <w:lang w:val="en-US" w:eastAsia="en-GB"/>
+                <w:rFonts w:ascii="Bookman Old Style" w:hAnsi="Bookman Old Style" w:eastAsia="Times New Roman" w:cs="Arial"/>
+                <w:lang w:eastAsia="en-GB"/>
               </w:rPr>
               <w:t>aturan Menteri Kesehatan Republik Indonesia Nomor 26 tahun 2020 Standar Pelayanan Kefarmasian di Puskesmas.</w:t>
             </w:r>
@@ -2613,23 +2311,22 @@
           <w:p>
             <w:pPr>
               <w:numPr>
-                <w:ilvl w:val="0"/>
-                <w:numId w:val="2"/>
+                <w:numId w:val="0"/>
               </w:numPr>
               <w:spacing w:after="0" w:line="360" w:lineRule="auto"/>
-              <w:ind w:left="317" w:right="0" w:hanging="283"/>
+              <w:ind w:left="34" w:leftChars="0" w:right="0" w:rightChars="0"/>
               <w:jc w:val="left"/>
-              <w:rPr>
-                <w:rFonts w:ascii="Bookman Old Style" w:hAnsi="Bookman Old Style" w:eastAsia="Times New Roman" w:cs="Arial"/>
-                <w:lang w:val="id-ID" w:eastAsia="en-GB"/>
-              </w:rPr>
-            </w:pPr>
-            <w:r>
               <w:rPr>
                 <w:rFonts w:hint="default" w:ascii="Bookman Old Style" w:hAnsi="Bookman Old Style" w:eastAsia="Times New Roman" w:cs="Arial"/>
                 <w:lang w:val="en-US" w:eastAsia="en-GB"/>
               </w:rPr>
-              <w:t>ATK</w:t>
+            </w:pPr>
+            <w:r>
+              <w:rPr>
+                <w:rFonts w:hint="default" w:ascii="Bookman Old Style" w:hAnsi="Bookman Old Style" w:eastAsia="Times New Roman" w:cs="Arial"/>
+                <w:lang w:val="en-US" w:eastAsia="en-GB"/>
+              </w:rPr>
+              <w:t>-</w:t>
             </w:r>
           </w:p>
         </w:tc>
@@ -2692,13 +2389,13 @@
             <w:pPr>
               <w:numPr>
                 <w:ilvl w:val="0"/>
-                <w:numId w:val="3"/>
+                <w:numId w:val="2"/>
               </w:numPr>
               <w:tabs>
                 <w:tab w:val="clear" w:pos="425"/>
               </w:tabs>
               <w:spacing w:after="0" w:line="360" w:lineRule="auto"/>
-              <w:ind w:left="425" w:leftChars="0" w:right="0" w:rightChars="0" w:hanging="425" w:firstLineChars="0"/>
+              <w:ind w:right="0"/>
               <w:rPr>
                 <w:rFonts w:ascii="Bookman Old Style" w:hAnsi="Bookman Old Style" w:eastAsia="Times New Roman" w:cs="Arial"/>
                 <w:lang w:eastAsia="en-GB"/>
@@ -2709,20 +2406,20 @@
                 <w:rFonts w:hint="default" w:ascii="Bookman Old Style" w:hAnsi="Bookman Old Style" w:eastAsia="Times New Roman" w:cs="Arial"/>
                 <w:lang w:val="en-US" w:eastAsia="en-GB"/>
               </w:rPr>
-              <w:t>Dokter melakukan anamnesis kepada pasien sekaligus menanyakan riwayat pengobatan pasien sebelum pemeriksaan ke puskesmas;</w:t>
+              <w:t>Petugas farmasi menerima laporan terjadinya efek samping obat pada pasien;</w:t>
             </w:r>
           </w:p>
           <w:p>
             <w:pPr>
               <w:numPr>
                 <w:ilvl w:val="0"/>
-                <w:numId w:val="3"/>
+                <w:numId w:val="2"/>
               </w:numPr>
               <w:tabs>
                 <w:tab w:val="clear" w:pos="425"/>
               </w:tabs>
               <w:spacing w:after="0" w:line="360" w:lineRule="auto"/>
-              <w:ind w:left="425" w:leftChars="0" w:right="0" w:rightChars="0" w:hanging="425" w:firstLineChars="0"/>
+              <w:ind w:right="0"/>
               <w:rPr>
                 <w:rFonts w:ascii="Bookman Old Style" w:hAnsi="Bookman Old Style" w:eastAsia="Times New Roman" w:cs="Arial"/>
                 <w:lang w:eastAsia="en-GB"/>
@@ -2733,20 +2430,20 @@
                 <w:rFonts w:hint="default" w:ascii="Bookman Old Style" w:hAnsi="Bookman Old Style" w:eastAsia="Times New Roman" w:cs="Arial"/>
                 <w:lang w:val="en-US" w:eastAsia="en-GB"/>
               </w:rPr>
-              <w:t>Dokter menetapkan diagnosis dan terapi/pemilihan obat untuk pasien;</w:t>
+              <w:t>Petugas farmasi mencatat dan menganalisa insiden yang terjadi pada buku pelaporan efek samping obat dan form ESO;</w:t>
             </w:r>
           </w:p>
           <w:p>
             <w:pPr>
               <w:numPr>
                 <w:ilvl w:val="0"/>
-                <w:numId w:val="3"/>
+                <w:numId w:val="2"/>
               </w:numPr>
               <w:tabs>
                 <w:tab w:val="clear" w:pos="425"/>
               </w:tabs>
               <w:spacing w:after="0" w:line="360" w:lineRule="auto"/>
-              <w:ind w:left="425" w:leftChars="0" w:right="0" w:rightChars="0" w:hanging="425" w:firstLineChars="0"/>
+              <w:ind w:right="0"/>
               <w:rPr>
                 <w:rFonts w:ascii="Bookman Old Style" w:hAnsi="Bookman Old Style" w:eastAsia="Times New Roman" w:cs="Arial"/>
                 <w:lang w:eastAsia="en-GB"/>
@@ -2757,20 +2454,20 @@
                 <w:rFonts w:hint="default" w:ascii="Bookman Old Style" w:hAnsi="Bookman Old Style" w:eastAsia="Times New Roman" w:cs="Arial"/>
                 <w:lang w:val="en-US" w:eastAsia="en-GB"/>
               </w:rPr>
-              <w:t>Dokter menetapkan penghentian atau penerusan obat yang diterima pasien sebelum pemeriksaan ke puskesmas, kemudian mencatat di rekam medis;</w:t>
+              <w:t>Petugas farmasi menulis alergi obat di dalam rekam medis dengan tinta merah;</w:t>
             </w:r>
           </w:p>
           <w:p>
             <w:pPr>
               <w:numPr>
                 <w:ilvl w:val="0"/>
-                <w:numId w:val="3"/>
+                <w:numId w:val="2"/>
               </w:numPr>
               <w:tabs>
                 <w:tab w:val="clear" w:pos="425"/>
               </w:tabs>
               <w:spacing w:after="0" w:line="360" w:lineRule="auto"/>
-              <w:ind w:left="425" w:leftChars="0" w:right="0" w:rightChars="0" w:hanging="425" w:firstLineChars="0"/>
+              <w:ind w:right="0"/>
               <w:rPr>
                 <w:rFonts w:ascii="Bookman Old Style" w:hAnsi="Bookman Old Style" w:eastAsia="Times New Roman" w:cs="Arial"/>
                 <w:lang w:eastAsia="en-GB"/>
@@ -2781,20 +2478,20 @@
                 <w:rFonts w:hint="default" w:ascii="Bookman Old Style" w:hAnsi="Bookman Old Style" w:eastAsia="Times New Roman" w:cs="Arial"/>
                 <w:lang w:val="en-US" w:eastAsia="en-GB"/>
               </w:rPr>
-              <w:t>Petugas farmasi melayani obat sesuai dengan resep;</w:t>
+              <w:t>Petugas farmasi melaporkan efek samping obat ke tim peningkatan mutu dan keselamatan pasien;</w:t>
             </w:r>
           </w:p>
           <w:p>
             <w:pPr>
               <w:numPr>
                 <w:ilvl w:val="0"/>
-                <w:numId w:val="3"/>
+                <w:numId w:val="2"/>
               </w:numPr>
               <w:tabs>
                 <w:tab w:val="clear" w:pos="425"/>
               </w:tabs>
               <w:spacing w:after="0" w:line="360" w:lineRule="auto"/>
-              <w:ind w:left="425" w:leftChars="0" w:right="0" w:rightChars="0" w:hanging="425" w:firstLineChars="0"/>
+              <w:ind w:right="0"/>
               <w:rPr>
                 <w:rFonts w:ascii="Bookman Old Style" w:hAnsi="Bookman Old Style" w:eastAsia="Times New Roman" w:cs="Arial"/>
                 <w:lang w:eastAsia="en-GB"/>
@@ -2805,127 +2502,7 @@
                 <w:rFonts w:hint="default" w:ascii="Bookman Old Style" w:hAnsi="Bookman Old Style" w:eastAsia="Times New Roman" w:cs="Arial"/>
                 <w:lang w:val="en-US" w:eastAsia="en-GB"/>
               </w:rPr>
-              <w:t>Petugas farmasi menyerahkan obat dan memberikan informasi obat dengan disertai pengecekan data diri pasien dan keluhan yang diderita;</w:t>
-            </w:r>
-          </w:p>
-          <w:p>
-            <w:pPr>
-              <w:numPr>
-                <w:ilvl w:val="0"/>
-                <w:numId w:val="3"/>
-              </w:numPr>
-              <w:tabs>
-                <w:tab w:val="clear" w:pos="425"/>
-              </w:tabs>
-              <w:spacing w:after="0" w:line="360" w:lineRule="auto"/>
-              <w:ind w:left="425" w:leftChars="0" w:right="0" w:rightChars="0" w:hanging="425" w:firstLineChars="0"/>
-              <w:rPr>
-                <w:rFonts w:ascii="Bookman Old Style" w:hAnsi="Bookman Old Style" w:eastAsia="Times New Roman" w:cs="Arial"/>
-                <w:lang w:eastAsia="en-GB"/>
-              </w:rPr>
-            </w:pPr>
-            <w:r>
-              <w:rPr>
-                <w:rFonts w:hint="default" w:ascii="Bookman Old Style" w:hAnsi="Bookman Old Style" w:eastAsia="Times New Roman" w:cs="Arial"/>
-                <w:lang w:val="en-US" w:eastAsia="en-GB"/>
-              </w:rPr>
-              <w:t>Petugas farmasi menanyakan riwayat pengobatan yang diterima pasien atau swamedikasi sebelum pemeriksaan ke puskesmas;</w:t>
-            </w:r>
-          </w:p>
-          <w:p>
-            <w:pPr>
-              <w:numPr>
-                <w:ilvl w:val="0"/>
-                <w:numId w:val="3"/>
-              </w:numPr>
-              <w:tabs>
-                <w:tab w:val="clear" w:pos="425"/>
-              </w:tabs>
-              <w:spacing w:after="0" w:line="360" w:lineRule="auto"/>
-              <w:ind w:left="425" w:leftChars="0" w:right="0" w:rightChars="0" w:hanging="425" w:firstLineChars="0"/>
-              <w:rPr>
-                <w:rFonts w:ascii="Bookman Old Style" w:hAnsi="Bookman Old Style" w:eastAsia="Times New Roman" w:cs="Arial"/>
-                <w:lang w:eastAsia="en-GB"/>
-              </w:rPr>
-            </w:pPr>
-            <w:r>
-              <w:rPr>
-                <w:rFonts w:hint="default" w:ascii="Bookman Old Style" w:hAnsi="Bookman Old Style" w:eastAsia="Times New Roman" w:cs="Arial"/>
-                <w:lang w:val="en-US" w:eastAsia="en-GB"/>
-              </w:rPr>
-              <w:t>Petugas farmasi menanyakan ke pasien apa yang disampaikan dokter terkait riwayat pengobatan sebelumnya;</w:t>
-            </w:r>
-          </w:p>
-          <w:p>
-            <w:pPr>
-              <w:numPr>
-                <w:ilvl w:val="0"/>
-                <w:numId w:val="3"/>
-              </w:numPr>
-              <w:tabs>
-                <w:tab w:val="clear" w:pos="425"/>
-              </w:tabs>
-              <w:spacing w:after="0" w:line="360" w:lineRule="auto"/>
-              <w:ind w:left="425" w:leftChars="0" w:right="0" w:rightChars="0" w:hanging="425" w:firstLineChars="0"/>
-              <w:rPr>
-                <w:rFonts w:ascii="Bookman Old Style" w:hAnsi="Bookman Old Style" w:eastAsia="Times New Roman" w:cs="Arial"/>
-                <w:lang w:eastAsia="en-GB"/>
-              </w:rPr>
-            </w:pPr>
-            <w:r>
-              <w:rPr>
-                <w:rFonts w:hint="default" w:ascii="Bookman Old Style" w:hAnsi="Bookman Old Style" w:eastAsia="Times New Roman" w:cs="Arial"/>
-                <w:lang w:val="en-US" w:eastAsia="en-GB"/>
-              </w:rPr>
-              <w:t>Petugas farmasi membandingkan terapi yang sudah didapatkan pasien sebelumnya dengan terapi yang sekarang diterima pasien;</w:t>
-            </w:r>
-          </w:p>
-          <w:p>
-            <w:pPr>
-              <w:numPr>
-                <w:ilvl w:val="0"/>
-                <w:numId w:val="3"/>
-              </w:numPr>
-              <w:tabs>
-                <w:tab w:val="clear" w:pos="425"/>
-              </w:tabs>
-              <w:spacing w:after="0" w:line="360" w:lineRule="auto"/>
-              <w:ind w:left="425" w:leftChars="0" w:right="0" w:rightChars="0" w:hanging="425" w:firstLineChars="0"/>
-              <w:rPr>
-                <w:rFonts w:ascii="Bookman Old Style" w:hAnsi="Bookman Old Style" w:eastAsia="Times New Roman" w:cs="Arial"/>
-                <w:lang w:eastAsia="en-GB"/>
-              </w:rPr>
-            </w:pPr>
-            <w:r>
-              <w:rPr>
-                <w:rFonts w:hint="default" w:ascii="Bookman Old Style" w:hAnsi="Bookman Old Style" w:eastAsia="Times New Roman" w:cs="Arial"/>
-                <w:lang w:val="en-US" w:eastAsia="en-GB"/>
-              </w:rPr>
-              <w:t>petugas farmasi melakukan konfirmasi kepada dokter apabila ada masalah terkait obat untuk pasien;</w:t>
-            </w:r>
-          </w:p>
-          <w:p>
-            <w:pPr>
-              <w:numPr>
-                <w:ilvl w:val="0"/>
-                <w:numId w:val="3"/>
-              </w:numPr>
-              <w:tabs>
-                <w:tab w:val="clear" w:pos="425"/>
-              </w:tabs>
-              <w:spacing w:after="0" w:line="360" w:lineRule="auto"/>
-              <w:ind w:left="425" w:leftChars="0" w:right="0" w:rightChars="0" w:hanging="425" w:firstLineChars="0"/>
-              <w:rPr>
-                <w:rFonts w:ascii="Bookman Old Style" w:hAnsi="Bookman Old Style" w:eastAsia="Times New Roman" w:cs="Arial"/>
-                <w:lang w:eastAsia="en-GB"/>
-              </w:rPr>
-            </w:pPr>
-            <w:r>
-              <w:rPr>
-                <w:rFonts w:hint="default" w:ascii="Bookman Old Style" w:hAnsi="Bookman Old Style" w:eastAsia="Times New Roman" w:cs="Arial"/>
-                <w:lang w:val="en-US" w:eastAsia="en-GB"/>
-              </w:rPr>
-              <w:t>Petugas farmasi mendokumentasikan hasil rekonsiliasi obat dalam formulir rekonsiliasi obat.</w:t>
+              <w:t>Tim peningkatan mutu dan keselamatan pasien menindaklanjuti pelaporan tersebut dan melaporkan kepada Kepala Puskesmas.</w:t>
             </w:r>
           </w:p>
         </w:tc>
@@ -3001,6 +2578,484 @@
               </w:rPr>
             </w:pPr>
           </w:p>
+          <w:p>
+            <w:pPr>
+              <w:spacing w:after="0" w:line="276" w:lineRule="auto"/>
+              <w:ind w:left="0" w:right="0" w:firstLine="0"/>
+              <w:rPr>
+                <w:rFonts w:ascii="Bookman Old Style" w:hAnsi="Bookman Old Style" w:eastAsia="Times New Roman"/>
+                <w:lang w:eastAsia="en-GB"/>
+              </w:rPr>
+            </w:pPr>
+          </w:p>
+          <w:p>
+            <w:pPr>
+              <w:spacing w:after="0" w:line="276" w:lineRule="auto"/>
+              <w:ind w:left="0" w:right="0" w:firstLine="0"/>
+              <w:rPr>
+                <w:rFonts w:ascii="Bookman Old Style" w:hAnsi="Bookman Old Style" w:eastAsia="Times New Roman"/>
+                <w:lang w:eastAsia="en-GB"/>
+              </w:rPr>
+            </w:pPr>
+          </w:p>
+          <w:p>
+            <w:pPr>
+              <w:spacing w:after="0" w:line="276" w:lineRule="auto"/>
+              <w:ind w:left="0" w:right="0" w:firstLine="0"/>
+              <w:rPr>
+                <w:rFonts w:ascii="Bookman Old Style" w:hAnsi="Bookman Old Style" w:eastAsia="Times New Roman"/>
+                <w:lang w:eastAsia="en-GB"/>
+              </w:rPr>
+            </w:pPr>
+          </w:p>
+          <w:p>
+            <w:pPr>
+              <w:spacing w:after="0" w:line="276" w:lineRule="auto"/>
+              <w:ind w:left="0" w:right="0" w:firstLine="0"/>
+              <w:rPr>
+                <w:rFonts w:ascii="Bookman Old Style" w:hAnsi="Bookman Old Style" w:eastAsia="Times New Roman"/>
+                <w:lang w:eastAsia="en-GB"/>
+              </w:rPr>
+            </w:pPr>
+            <w:r>
+              <w:rPr>
+                <w:sz w:val="22"/>
+              </w:rPr>
+              <w:pict>
+                <v:shape id="_x0000_s1030" o:spid="_x0000_s1030" o:spt="3" type="#_x0000_t3" style="position:absolute;left:0pt;margin-left:22.3pt;margin-top:6.9pt;height:45pt;width:303.8pt;z-index:251665408;mso-width-relative:page;mso-height-relative:page;" fillcolor="#FFFFFF" filled="t" stroked="t" coordsize="21600,21600">
+                  <v:path/>
+                  <v:fill on="t" color2="#FFFFFF" focussize="0,0"/>
+                  <v:stroke color="#000000"/>
+                  <v:imagedata o:title=""/>
+                  <o:lock v:ext="edit" aspectratio="f"/>
+                  <v:textbox>
+                    <w:txbxContent>
+                      <w:p>
+                        <w:pPr>
+                          <w:spacing w:line="240" w:lineRule="auto"/>
+                          <w:ind w:left="0" w:leftChars="0" w:firstLine="0" w:firstLineChars="0"/>
+                          <w:jc w:val="left"/>
+                          <w:rPr>
+                            <w:rFonts w:hint="default"/>
+                            <w:lang w:val="en-US"/>
+                          </w:rPr>
+                        </w:pPr>
+                        <w:r>
+                          <w:rPr>
+                            <w:rFonts w:hint="default" w:ascii="Bookman Old Style" w:hAnsi="Bookman Old Style" w:eastAsia="Times New Roman" w:cs="Arial"/>
+                            <w:sz w:val="22"/>
+                            <w:szCs w:val="22"/>
+                            <w:lang w:val="en-US" w:eastAsia="en-GB"/>
+                          </w:rPr>
+                          <w:t>Petugas farmasi menerima laporan terjadinya efek samping obat</w:t>
+                        </w:r>
+                      </w:p>
+                    </w:txbxContent>
+                  </v:textbox>
+                </v:shape>
+              </w:pict>
+            </w:r>
+          </w:p>
+          <w:p>
+            <w:pPr>
+              <w:spacing w:after="0" w:line="276" w:lineRule="auto"/>
+              <w:ind w:left="0" w:right="0" w:firstLine="0"/>
+              <w:rPr>
+                <w:rFonts w:ascii="Bookman Old Style" w:hAnsi="Bookman Old Style" w:eastAsia="Times New Roman"/>
+                <w:lang w:eastAsia="en-GB"/>
+              </w:rPr>
+            </w:pPr>
+          </w:p>
+          <w:p>
+            <w:pPr>
+              <w:spacing w:after="0" w:line="276" w:lineRule="auto"/>
+              <w:ind w:left="0" w:right="0" w:firstLine="0"/>
+              <w:rPr>
+                <w:rFonts w:ascii="Bookman Old Style" w:hAnsi="Bookman Old Style" w:eastAsia="Times New Roman"/>
+                <w:lang w:eastAsia="en-GB"/>
+              </w:rPr>
+            </w:pPr>
+            <w:bookmarkStart w:id="0" w:name="_GoBack"/>
+            <w:bookmarkEnd w:id="0"/>
+          </w:p>
+          <w:p>
+            <w:pPr>
+              <w:spacing w:after="0" w:line="276" w:lineRule="auto"/>
+              <w:ind w:left="0" w:right="0" w:firstLine="0"/>
+              <w:rPr>
+                <w:rFonts w:ascii="Bookman Old Style" w:hAnsi="Bookman Old Style" w:eastAsia="Times New Roman"/>
+                <w:lang w:eastAsia="en-GB"/>
+              </w:rPr>
+            </w:pPr>
+            <w:r>
+              <w:rPr>
+                <w:sz w:val="22"/>
+              </w:rPr>
+              <w:pict>
+                <v:line id="_x0000_s1035" o:spid="_x0000_s1035" o:spt="20" style="position:absolute;left:0pt;margin-left:170.1pt;margin-top:8.2pt;height:18.75pt;width:0.85pt;z-index:251665408;mso-width-relative:page;mso-height-relative:page;" fillcolor="#FFFFFF" filled="t" stroked="t" coordsize="21600,21600">
+                  <v:path arrowok="t"/>
+                  <v:fill on="t" color2="#FFFFFF" focussize="0,0"/>
+                  <v:stroke color="#000000" endarrow="open"/>
+                  <v:imagedata o:title=""/>
+                  <o:lock v:ext="edit" aspectratio="f"/>
+                </v:line>
+              </w:pict>
+            </w:r>
+          </w:p>
+          <w:p>
+            <w:pPr>
+              <w:spacing w:after="0" w:line="276" w:lineRule="auto"/>
+              <w:ind w:left="0" w:right="0" w:firstLine="0"/>
+              <w:rPr>
+                <w:rFonts w:ascii="Bookman Old Style" w:hAnsi="Bookman Old Style" w:eastAsia="Times New Roman"/>
+                <w:lang w:eastAsia="en-GB"/>
+              </w:rPr>
+            </w:pPr>
+            <w:r>
+              <w:rPr>
+                <w:sz w:val="22"/>
+              </w:rPr>
+              <w:pict>
+                <v:shape id="_x0000_s1031" o:spid="_x0000_s1031" o:spt="109" type="#_x0000_t109" style="position:absolute;left:0pt;margin-left:11.9pt;margin-top:10.65pt;height:34.65pt;width:341.15pt;z-index:251667456;mso-width-relative:page;mso-height-relative:page;" fillcolor="#FFFFFF" filled="t" stroked="t" coordsize="21600,21600">
+                  <v:path/>
+                  <v:fill on="t" color2="#FFFFFF" focussize="0,0"/>
+                  <v:stroke color="#000000"/>
+                  <v:imagedata o:title=""/>
+                  <o:lock v:ext="edit" aspectratio="f"/>
+                  <v:textbox>
+                    <w:txbxContent>
+                      <w:p>
+                        <w:pPr>
+                          <w:spacing w:line="240" w:lineRule="auto"/>
+                          <w:ind w:left="0" w:leftChars="0" w:firstLine="0" w:firstLineChars="0"/>
+                          <w:jc w:val="left"/>
+                          <w:rPr>
+                            <w:rFonts w:hint="default"/>
+                            <w:lang w:val="en-US"/>
+                          </w:rPr>
+                        </w:pPr>
+                        <w:r>
+                          <w:rPr>
+                            <w:rFonts w:hint="default" w:ascii="Bookman Old Style" w:hAnsi="Bookman Old Style" w:eastAsia="Times New Roman" w:cs="Arial"/>
+                            <w:sz w:val="22"/>
+                            <w:szCs w:val="22"/>
+                            <w:lang w:val="en-US" w:eastAsia="en-GB"/>
+                          </w:rPr>
+                          <w:t>Petugas farmasi mencatat insiden yang terjadi pada buku pelaporan efek samping obat dan form ESO</w:t>
+                        </w:r>
+                      </w:p>
+                    </w:txbxContent>
+                  </v:textbox>
+                </v:shape>
+              </w:pict>
+            </w:r>
+          </w:p>
+          <w:p>
+            <w:pPr>
+              <w:spacing w:after="0" w:line="276" w:lineRule="auto"/>
+              <w:ind w:left="0" w:right="0" w:firstLine="0"/>
+              <w:rPr>
+                <w:rFonts w:ascii="Bookman Old Style" w:hAnsi="Bookman Old Style" w:eastAsia="Times New Roman"/>
+                <w:lang w:eastAsia="en-GB"/>
+              </w:rPr>
+            </w:pPr>
+          </w:p>
+          <w:p>
+            <w:pPr>
+              <w:spacing w:after="0" w:line="276" w:lineRule="auto"/>
+              <w:ind w:left="0" w:right="0" w:firstLine="0"/>
+              <w:rPr>
+                <w:rFonts w:ascii="Bookman Old Style" w:hAnsi="Bookman Old Style" w:eastAsia="Times New Roman"/>
+                <w:lang w:eastAsia="en-GB"/>
+              </w:rPr>
+            </w:pPr>
+            <w:r>
+              <w:rPr>
+                <w:sz w:val="22"/>
+              </w:rPr>
+              <w:pict>
+                <v:line id="_x0000_s1036" o:spid="_x0000_s1036" o:spt="20" style="position:absolute;left:0pt;margin-left:169.95pt;margin-top:14.45pt;height:18.75pt;width:0.85pt;z-index:251671552;mso-width-relative:page;mso-height-relative:page;" fillcolor="#FFFFFF" filled="t" stroked="t" coordsize="21600,21600">
+                  <v:path arrowok="t"/>
+                  <v:fill on="t" color2="#FFFFFF" focussize="0,0"/>
+                  <v:stroke color="#000000" endarrow="open"/>
+                  <v:imagedata o:title=""/>
+                  <o:lock v:ext="edit" aspectratio="f"/>
+                </v:line>
+              </w:pict>
+            </w:r>
+          </w:p>
+          <w:p>
+            <w:pPr>
+              <w:spacing w:after="0" w:line="276" w:lineRule="auto"/>
+              <w:ind w:left="0" w:right="0" w:firstLine="0"/>
+              <w:rPr>
+                <w:rFonts w:ascii="Bookman Old Style" w:hAnsi="Bookman Old Style" w:eastAsia="Times New Roman"/>
+                <w:lang w:eastAsia="en-GB"/>
+              </w:rPr>
+            </w:pPr>
+          </w:p>
+          <w:p>
+            <w:pPr>
+              <w:spacing w:after="0" w:line="276" w:lineRule="auto"/>
+              <w:ind w:left="0" w:right="0" w:firstLine="0"/>
+              <w:rPr>
+                <w:rFonts w:ascii="Bookman Old Style" w:hAnsi="Bookman Old Style" w:eastAsia="Times New Roman"/>
+                <w:lang w:eastAsia="en-GB"/>
+              </w:rPr>
+            </w:pPr>
+            <w:r>
+              <w:rPr>
+                <w:sz w:val="22"/>
+              </w:rPr>
+              <w:pict>
+                <v:shape id="_x0000_s1032" o:spid="_x0000_s1032" o:spt="109" type="#_x0000_t109" style="position:absolute;left:0pt;margin-left:9.85pt;margin-top:3.15pt;height:34.65pt;width:341.15pt;z-index:251668480;mso-width-relative:page;mso-height-relative:page;" fillcolor="#FFFFFF" filled="t" stroked="t" coordsize="21600,21600">
+                  <v:path/>
+                  <v:fill on="t" color2="#FFFFFF" focussize="0,0"/>
+                  <v:stroke color="#000000"/>
+                  <v:imagedata o:title=""/>
+                  <o:lock v:ext="edit" aspectratio="f"/>
+                  <v:textbox>
+                    <w:txbxContent>
+                      <w:p>
+                        <w:pPr>
+                          <w:spacing w:line="240" w:lineRule="auto"/>
+                          <w:ind w:left="0" w:leftChars="0" w:firstLine="0" w:firstLineChars="0"/>
+                          <w:jc w:val="left"/>
+                          <w:rPr>
+                            <w:rFonts w:hint="default"/>
+                            <w:lang w:val="en-US"/>
+                          </w:rPr>
+                        </w:pPr>
+                        <w:r>
+                          <w:rPr>
+                            <w:rFonts w:hint="default" w:ascii="Bookman Old Style" w:hAnsi="Bookman Old Style" w:eastAsia="Times New Roman" w:cs="Arial"/>
+                            <w:sz w:val="22"/>
+                            <w:szCs w:val="22"/>
+                            <w:lang w:val="en-US" w:eastAsia="en-GB"/>
+                          </w:rPr>
+                          <w:t>Petugas farmasi menulis alergi obat pada rekam medis dengan tinta merah</w:t>
+                        </w:r>
+                      </w:p>
+                    </w:txbxContent>
+                  </v:textbox>
+                </v:shape>
+              </w:pict>
+            </w:r>
+          </w:p>
+          <w:p>
+            <w:pPr>
+              <w:spacing w:after="0" w:line="276" w:lineRule="auto"/>
+              <w:ind w:left="0" w:right="0" w:firstLine="0"/>
+              <w:rPr>
+                <w:rFonts w:ascii="Bookman Old Style" w:hAnsi="Bookman Old Style" w:eastAsia="Times New Roman"/>
+                <w:lang w:eastAsia="en-GB"/>
+              </w:rPr>
+            </w:pPr>
+          </w:p>
+          <w:p>
+            <w:pPr>
+              <w:spacing w:after="0" w:line="276" w:lineRule="auto"/>
+              <w:ind w:left="0" w:right="0" w:firstLine="0"/>
+              <w:rPr>
+                <w:rFonts w:ascii="Bookman Old Style" w:hAnsi="Bookman Old Style" w:eastAsia="Times New Roman"/>
+                <w:lang w:eastAsia="en-GB"/>
+              </w:rPr>
+            </w:pPr>
+            <w:r>
+              <w:rPr>
+                <w:sz w:val="22"/>
+              </w:rPr>
+              <w:pict>
+                <v:line id="_x0000_s1037" o:spid="_x0000_s1037" o:spt="20" style="position:absolute;left:0pt;margin-left:168.85pt;margin-top:6.95pt;height:18.75pt;width:0.85pt;z-index:251672576;mso-width-relative:page;mso-height-relative:page;" fillcolor="#FFFFFF" filled="t" stroked="t" coordsize="21600,21600">
+                  <v:path arrowok="t"/>
+                  <v:fill on="t" color2="#FFFFFF" focussize="0,0"/>
+                  <v:stroke color="#000000" endarrow="open"/>
+                  <v:imagedata o:title=""/>
+                  <o:lock v:ext="edit" aspectratio="f"/>
+                </v:line>
+              </w:pict>
+            </w:r>
+          </w:p>
+          <w:p>
+            <w:pPr>
+              <w:spacing w:after="0" w:line="276" w:lineRule="auto"/>
+              <w:ind w:left="0" w:right="0" w:firstLine="0"/>
+              <w:rPr>
+                <w:rFonts w:ascii="Bookman Old Style" w:hAnsi="Bookman Old Style" w:eastAsia="Times New Roman"/>
+                <w:lang w:eastAsia="en-GB"/>
+              </w:rPr>
+            </w:pPr>
+            <w:r>
+              <w:rPr>
+                <w:sz w:val="22"/>
+              </w:rPr>
+              <w:pict>
+                <v:shape id="_x0000_s1033" o:spid="_x0000_s1033" o:spt="109" type="#_x0000_t109" style="position:absolute;left:0pt;margin-left:7.8pt;margin-top:8.5pt;height:34.65pt;width:341.15pt;z-index:251669504;mso-width-relative:page;mso-height-relative:page;" fillcolor="#FFFFFF" filled="t" stroked="t" coordsize="21600,21600">
+                  <v:path/>
+                  <v:fill on="t" color2="#FFFFFF" focussize="0,0"/>
+                  <v:stroke color="#000000"/>
+                  <v:imagedata o:title=""/>
+                  <o:lock v:ext="edit" aspectratio="f"/>
+                  <v:textbox>
+                    <w:txbxContent>
+                      <w:p>
+                        <w:pPr>
+                          <w:spacing w:line="240" w:lineRule="auto"/>
+                          <w:ind w:left="0" w:leftChars="0" w:firstLine="0" w:firstLineChars="0"/>
+                          <w:jc w:val="left"/>
+                          <w:rPr>
+                            <w:rFonts w:hint="default"/>
+                            <w:lang w:val="en-US"/>
+                          </w:rPr>
+                        </w:pPr>
+                        <w:r>
+                          <w:rPr>
+                            <w:rFonts w:hint="default" w:ascii="Bookman Old Style" w:hAnsi="Bookman Old Style" w:eastAsia="Times New Roman" w:cs="Arial"/>
+                            <w:sz w:val="22"/>
+                            <w:szCs w:val="22"/>
+                            <w:lang w:val="en-US" w:eastAsia="en-GB"/>
+                          </w:rPr>
+                          <w:t>Petugas farmasi melaporkan efek samping obat kepada tim peningkatan mutu dan keselamatan pasien</w:t>
+                        </w:r>
+                      </w:p>
+                    </w:txbxContent>
+                  </v:textbox>
+                </v:shape>
+              </w:pict>
+            </w:r>
+          </w:p>
+          <w:p>
+            <w:pPr>
+              <w:spacing w:after="0" w:line="276" w:lineRule="auto"/>
+              <w:ind w:left="0" w:right="0" w:firstLine="0"/>
+              <w:rPr>
+                <w:rFonts w:ascii="Bookman Old Style" w:hAnsi="Bookman Old Style" w:eastAsia="Times New Roman"/>
+                <w:lang w:eastAsia="en-GB"/>
+              </w:rPr>
+            </w:pPr>
+          </w:p>
+          <w:p>
+            <w:pPr>
+              <w:spacing w:after="0" w:line="276" w:lineRule="auto"/>
+              <w:ind w:left="0" w:right="0" w:firstLine="0"/>
+              <w:rPr>
+                <w:rFonts w:ascii="Bookman Old Style" w:hAnsi="Bookman Old Style" w:eastAsia="Times New Roman"/>
+                <w:lang w:eastAsia="en-GB"/>
+              </w:rPr>
+            </w:pPr>
+            <w:r>
+              <w:rPr>
+                <w:sz w:val="22"/>
+              </w:rPr>
+              <w:pict>
+                <v:line id="_x0000_s1038" o:spid="_x0000_s1038" o:spt="20" style="position:absolute;left:0pt;margin-left:168.8pt;margin-top:12.45pt;height:18.75pt;width:0.85pt;z-index:251673600;mso-width-relative:page;mso-height-relative:page;" fillcolor="#FFFFFF" filled="t" stroked="t" coordsize="21600,21600">
+                  <v:path arrowok="t"/>
+                  <v:fill on="t" color2="#FFFFFF" focussize="0,0"/>
+                  <v:stroke color="#000000" endarrow="open"/>
+                  <v:imagedata o:title=""/>
+                  <o:lock v:ext="edit" aspectratio="f"/>
+                </v:line>
+              </w:pict>
+            </w:r>
+          </w:p>
+          <w:p>
+            <w:pPr>
+              <w:spacing w:after="0" w:line="276" w:lineRule="auto"/>
+              <w:ind w:left="0" w:right="0" w:firstLine="0"/>
+              <w:rPr>
+                <w:rFonts w:ascii="Bookman Old Style" w:hAnsi="Bookman Old Style" w:eastAsia="Times New Roman"/>
+                <w:lang w:eastAsia="en-GB"/>
+              </w:rPr>
+            </w:pPr>
+          </w:p>
+          <w:p>
+            <w:pPr>
+              <w:spacing w:after="0" w:line="276" w:lineRule="auto"/>
+              <w:ind w:left="0" w:right="0" w:firstLine="0"/>
+              <w:rPr>
+                <w:rFonts w:ascii="Bookman Old Style" w:hAnsi="Bookman Old Style" w:eastAsia="Times New Roman"/>
+                <w:lang w:eastAsia="en-GB"/>
+              </w:rPr>
+            </w:pPr>
+            <w:r>
+              <w:rPr>
+                <w:sz w:val="22"/>
+              </w:rPr>
+              <w:pict>
+                <v:shape id="_x0000_s1034" o:spid="_x0000_s1034" o:spt="3" type="#_x0000_t3" style="position:absolute;left:0pt;margin-left:0.6pt;margin-top:2.45pt;height:65.55pt;width:361.85pt;z-index:251670528;mso-width-relative:page;mso-height-relative:page;" fillcolor="#FFFFFF" filled="t" stroked="t" coordsize="21600,21600">
+                  <v:path/>
+                  <v:fill on="t" color2="#FFFFFF" focussize="0,0"/>
+                  <v:stroke color="#000000"/>
+                  <v:imagedata o:title=""/>
+                  <o:lock v:ext="edit" aspectratio="f"/>
+                  <v:textbox>
+                    <w:txbxContent>
+                      <w:p>
+                        <w:pPr>
+                          <w:spacing w:line="240" w:lineRule="auto"/>
+                          <w:ind w:left="0" w:leftChars="0" w:firstLine="0" w:firstLineChars="0"/>
+                          <w:jc w:val="left"/>
+                          <w:rPr>
+                            <w:rFonts w:hint="default"/>
+                            <w:lang w:val="en-US"/>
+                          </w:rPr>
+                        </w:pPr>
+                        <w:r>
+                          <w:rPr>
+                            <w:rFonts w:hint="default" w:ascii="Bookman Old Style" w:hAnsi="Bookman Old Style" w:eastAsia="Times New Roman" w:cs="Arial"/>
+                            <w:sz w:val="22"/>
+                            <w:szCs w:val="22"/>
+                            <w:lang w:val="en-US" w:eastAsia="en-GB"/>
+                          </w:rPr>
+                          <w:t>Tim peningkatan mutu dan keselamatan pasien menindaklanjuti pelaporan dan melaporkan kepada Kepala Puskesmas</w:t>
+                        </w:r>
+                      </w:p>
+                    </w:txbxContent>
+                  </v:textbox>
+                </v:shape>
+              </w:pict>
+            </w:r>
+          </w:p>
+          <w:p>
+            <w:pPr>
+              <w:spacing w:after="0" w:line="276" w:lineRule="auto"/>
+              <w:ind w:left="0" w:right="0" w:firstLine="0"/>
+              <w:rPr>
+                <w:rFonts w:ascii="Bookman Old Style" w:hAnsi="Bookman Old Style" w:eastAsia="Times New Roman"/>
+                <w:lang w:eastAsia="en-GB"/>
+              </w:rPr>
+            </w:pPr>
+          </w:p>
+          <w:p>
+            <w:pPr>
+              <w:spacing w:after="0" w:line="276" w:lineRule="auto"/>
+              <w:ind w:left="0" w:right="0" w:firstLine="0"/>
+              <w:rPr>
+                <w:rFonts w:ascii="Bookman Old Style" w:hAnsi="Bookman Old Style" w:eastAsia="Times New Roman"/>
+                <w:lang w:eastAsia="en-GB"/>
+              </w:rPr>
+            </w:pPr>
+          </w:p>
+          <w:p>
+            <w:pPr>
+              <w:spacing w:after="0" w:line="276" w:lineRule="auto"/>
+              <w:ind w:left="0" w:right="0" w:firstLine="0"/>
+              <w:rPr>
+                <w:rFonts w:ascii="Bookman Old Style" w:hAnsi="Bookman Old Style" w:eastAsia="Times New Roman"/>
+                <w:lang w:eastAsia="en-GB"/>
+              </w:rPr>
+            </w:pPr>
+          </w:p>
+          <w:p>
+            <w:pPr>
+              <w:spacing w:after="0" w:line="276" w:lineRule="auto"/>
+              <w:ind w:left="0" w:right="0" w:firstLine="0"/>
+              <w:rPr>
+                <w:rFonts w:ascii="Bookman Old Style" w:hAnsi="Bookman Old Style" w:eastAsia="Times New Roman"/>
+                <w:lang w:eastAsia="en-GB"/>
+              </w:rPr>
+            </w:pPr>
+          </w:p>
         </w:tc>
       </w:tr>
       <w:tr>
@@ -3032,7 +3087,7 @@
             <w:pPr>
               <w:numPr>
                 <w:ilvl w:val="0"/>
-                <w:numId w:val="4"/>
+                <w:numId w:val="3"/>
               </w:numPr>
               <w:spacing w:after="0" w:line="240" w:lineRule="auto"/>
               <w:ind w:left="460" w:right="0"/>
@@ -3063,10 +3118,17 @@
               <w:ind w:left="0" w:right="0" w:firstLine="0"/>
               <w:jc w:val="left"/>
               <w:rPr>
-                <w:rFonts w:ascii="Bookman Old Style" w:hAnsi="Bookman Old Style" w:eastAsia="Times New Roman" w:cs="Arial"/>
-                <w:lang w:val="id-ID" w:eastAsia="en-GB"/>
-              </w:rPr>
-            </w:pPr>
+                <w:rFonts w:hint="default" w:ascii="Bookman Old Style" w:hAnsi="Bookman Old Style" w:eastAsia="Times New Roman" w:cs="Arial"/>
+                <w:lang w:val="en-US" w:eastAsia="en-GB"/>
+              </w:rPr>
+            </w:pPr>
+            <w:r>
+              <w:rPr>
+                <w:rFonts w:hint="default" w:ascii="Bookman Old Style" w:hAnsi="Bookman Old Style" w:eastAsia="Times New Roman" w:cs="Arial"/>
+                <w:lang w:val="en-US" w:eastAsia="en-GB"/>
+              </w:rPr>
+              <w:t>-</w:t>
+            </w:r>
           </w:p>
         </w:tc>
       </w:tr>
@@ -3099,7 +3161,7 @@
             <w:pPr>
               <w:numPr>
                 <w:ilvl w:val="0"/>
-                <w:numId w:val="4"/>
+                <w:numId w:val="3"/>
               </w:numPr>
               <w:spacing w:after="0" w:line="360" w:lineRule="auto"/>
               <w:ind w:left="426" w:right="0"/>
@@ -3126,22 +3188,18 @@
           </w:tcPr>
           <w:p>
             <w:pPr>
-              <w:numPr>
-                <w:ilvl w:val="0"/>
-                <w:numId w:val="0"/>
-              </w:numPr>
               <w:spacing w:after="0" w:line="360" w:lineRule="auto"/>
-              <w:ind w:left="64" w:leftChars="0" w:right="0" w:rightChars="0"/>
+              <w:ind w:left="64" w:right="0" w:firstLine="0"/>
               <w:jc w:val="left"/>
               <w:rPr>
-                <w:rFonts w:hint="default" w:ascii="Bookman Old Style" w:hAnsi="Bookman Old Style" w:eastAsia="Times New Roman" w:cs="Arial"/>
-                <w:lang w:val="en-US" w:eastAsia="en-GB"/>
-              </w:rPr>
-            </w:pPr>
-            <w:r>
-              <w:rPr>
-                <w:rFonts w:hint="default" w:ascii="Bookman Old Style" w:hAnsi="Bookman Old Style" w:eastAsia="Times New Roman" w:cs="Arial"/>
-                <w:lang w:val="en-US" w:eastAsia="en-GB"/>
+                <w:rFonts w:ascii="Bookman Old Style" w:hAnsi="Bookman Old Style" w:eastAsia="Times New Roman" w:cs="Arial"/>
+                <w:lang w:eastAsia="en-GB"/>
+              </w:rPr>
+            </w:pPr>
+            <w:r>
+              <w:rPr>
+                <w:rFonts w:ascii="Bookman Old Style" w:hAnsi="Bookman Old Style" w:eastAsia="Times New Roman" w:cs="Arial"/>
+                <w:lang w:eastAsia="en-GB"/>
               </w:rPr>
               <w:t>Seluruh unit Pelayanan Puskesmas Berakit</w:t>
             </w:r>
@@ -3177,7 +3235,7 @@
             <w:pPr>
               <w:numPr>
                 <w:ilvl w:val="0"/>
-                <w:numId w:val="4"/>
+                <w:numId w:val="3"/>
               </w:numPr>
               <w:spacing w:after="0" w:line="360" w:lineRule="auto"/>
               <w:ind w:left="426" w:right="0"/>
@@ -3206,66 +3264,22 @@
             <w:pPr>
               <w:numPr>
                 <w:ilvl w:val="0"/>
-                <w:numId w:val="5"/>
+                <w:numId w:val="4"/>
               </w:numPr>
               <w:spacing w:after="0" w:line="360" w:lineRule="auto"/>
               <w:ind w:left="424" w:right="0"/>
               <w:jc w:val="left"/>
               <w:rPr>
+                <w:rFonts w:ascii="Bookman Old Style" w:hAnsi="Bookman Old Style" w:eastAsia="Times New Roman" w:cs="Arial"/>
+                <w:lang w:val="en-GB" w:eastAsia="en-GB"/>
+              </w:rPr>
+            </w:pPr>
+            <w:r>
+              <w:rPr>
                 <w:rFonts w:hint="default" w:ascii="Bookman Old Style" w:hAnsi="Bookman Old Style" w:eastAsia="Times New Roman" w:cs="Arial"/>
-                <w:lang w:val="en-GB" w:eastAsia="en-GB"/>
-              </w:rPr>
-            </w:pPr>
-            <w:r>
-              <w:rPr>
-                <w:rFonts w:hint="default" w:ascii="Bookman Old Style" w:hAnsi="Bookman Old Style" w:eastAsia="Times New Roman" w:cs="Arial"/>
-                <w:lang w:val="en-GB" w:eastAsia="en-GB"/>
-              </w:rPr>
-              <w:t>Resep</w:t>
-            </w:r>
-          </w:p>
-          <w:p>
-            <w:pPr>
-              <w:numPr>
-                <w:ilvl w:val="0"/>
-                <w:numId w:val="5"/>
-              </w:numPr>
-              <w:spacing w:after="0" w:line="360" w:lineRule="auto"/>
-              <w:ind w:left="424" w:right="0"/>
-              <w:jc w:val="left"/>
-              <w:rPr>
-                <w:rFonts w:hint="default" w:ascii="Bookman Old Style" w:hAnsi="Bookman Old Style" w:eastAsia="Times New Roman" w:cs="Arial"/>
-                <w:lang w:val="en-GB" w:eastAsia="en-GB"/>
-              </w:rPr>
-            </w:pPr>
-            <w:r>
-              <w:rPr>
-                <w:rFonts w:hint="default" w:ascii="Bookman Old Style" w:hAnsi="Bookman Old Style" w:eastAsia="Times New Roman" w:cs="Arial"/>
-                <w:lang w:val="en-GB" w:eastAsia="en-GB"/>
-              </w:rPr>
-              <w:t>Rekam Medis</w:t>
-            </w:r>
-          </w:p>
-          <w:p>
-            <w:pPr>
-              <w:numPr>
-                <w:ilvl w:val="0"/>
-                <w:numId w:val="5"/>
-              </w:numPr>
-              <w:spacing w:after="0" w:line="360" w:lineRule="auto"/>
-              <w:ind w:left="424" w:right="0"/>
-              <w:jc w:val="left"/>
-              <w:rPr>
-                <w:rFonts w:ascii="Bookman Old Style" w:hAnsi="Bookman Old Style" w:eastAsia="Times New Roman" w:cs="Arial"/>
-                <w:lang w:val="en-GB" w:eastAsia="en-GB"/>
-              </w:rPr>
-            </w:pPr>
-            <w:r>
-              <w:rPr>
-                <w:rFonts w:hint="default" w:ascii="Bookman Old Style" w:hAnsi="Bookman Old Style" w:eastAsia="Times New Roman" w:cs="Arial"/>
-                <w:lang w:val="en-GB" w:eastAsia="en-GB"/>
-              </w:rPr>
-              <w:t>Buku/Form Rekonsiliasi Obat</w:t>
+                <w:lang w:val="en-US" w:eastAsia="en-GB"/>
+              </w:rPr>
+              <w:t>Laporan efek samping obat</w:t>
             </w:r>
           </w:p>
         </w:tc>
@@ -3299,7 +3313,7 @@
             <w:pPr>
               <w:numPr>
                 <w:ilvl w:val="0"/>
-                <w:numId w:val="4"/>
+                <w:numId w:val="3"/>
               </w:numPr>
               <w:spacing w:after="0" w:line="360" w:lineRule="auto"/>
               <w:ind w:left="426" w:right="0"/>
@@ -3394,6 +3408,12 @@
                   <w:insideH w:val="single" w:color="auto" w:sz="4" w:space="0"/>
                   <w:insideV w:val="single" w:color="auto" w:sz="4" w:space="0"/>
                 </w:tblBorders>
+                <w:tblCellMar>
+                  <w:top w:w="0" w:type="dxa"/>
+                  <w:left w:w="108" w:type="dxa"/>
+                  <w:bottom w:w="0" w:type="dxa"/>
+                  <w:right w:w="108" w:type="dxa"/>
+                </w:tblCellMar>
               </w:tblPrEx>
               <w:trPr>
                 <w:trHeight w:val="553" w:hRule="atLeast"/>
@@ -3505,6 +3525,12 @@
                   <w:insideH w:val="single" w:color="auto" w:sz="4" w:space="0"/>
                   <w:insideV w:val="single" w:color="auto" w:sz="4" w:space="0"/>
                 </w:tblBorders>
+                <w:tblCellMar>
+                  <w:top w:w="0" w:type="dxa"/>
+                  <w:left w:w="108" w:type="dxa"/>
+                  <w:bottom w:w="0" w:type="dxa"/>
+                  <w:right w:w="108" w:type="dxa"/>
+                </w:tblCellMar>
               </w:tblPrEx>
               <w:trPr>
                 <w:trHeight w:val="654" w:hRule="atLeast"/>
@@ -3599,7 +3625,7 @@
     <w:p/>
     <w:p/>
     <w:sectPr>
-      <w:pgSz w:w="12240" w:h="15840"/>
+      <w:pgSz w:w="11900" w:h="16840"/>
       <w:pgMar w:top="1134" w:right="1134" w:bottom="1418" w:left="1701" w:header="709" w:footer="709" w:gutter="0"/>
       <w:cols w:space="708" w:num="1"/>
       <w:docGrid w:linePitch="360" w:charSpace="0"/>
@@ -3750,16 +3776,16 @@
     </w:lvl>
   </w:abstractNum>
   <w:abstractNum w:abstractNumId="1">
-    <w:nsid w:val="358451AD"/>
+    <w:nsid w:val="4F1E6665"/>
     <w:multiLevelType w:val="multilevel"/>
-    <w:tmpl w:val="358451AD"/>
+    <w:tmpl w:val="4F1E6665"/>
     <w:lvl w:ilvl="0" w:tentative="0">
-      <w:start w:val="1"/>
+      <w:start w:val="8"/>
       <w:numFmt w:val="decimal"/>
       <w:lvlText w:val="%1."/>
       <w:lvlJc w:val="left"/>
       <w:pPr>
-        <w:ind w:left="465" w:hanging="360"/>
+        <w:ind w:left="720" w:hanging="360"/>
       </w:pPr>
       <w:rPr>
         <w:rFonts w:hint="default"/>
@@ -3771,7 +3797,7 @@
       <w:lvlText w:val="%2."/>
       <w:lvlJc w:val="left"/>
       <w:pPr>
-        <w:ind w:left="1185" w:hanging="360"/>
+        <w:ind w:left="1440" w:hanging="360"/>
       </w:pPr>
     </w:lvl>
     <w:lvl w:ilvl="2" w:tentative="0">
@@ -3780,7 +3806,7 @@
       <w:lvlText w:val="%3."/>
       <w:lvlJc w:val="right"/>
       <w:pPr>
-        <w:ind w:left="1905" w:hanging="180"/>
+        <w:ind w:left="2160" w:hanging="180"/>
       </w:pPr>
     </w:lvl>
     <w:lvl w:ilvl="3" w:tentative="0">
@@ -3789,7 +3815,7 @@
       <w:lvlText w:val="%4."/>
       <w:lvlJc w:val="left"/>
       <w:pPr>
-        <w:ind w:left="2625" w:hanging="360"/>
+        <w:ind w:left="2880" w:hanging="360"/>
       </w:pPr>
     </w:lvl>
     <w:lvl w:ilvl="4" w:tentative="0">
@@ -3798,7 +3824,7 @@
       <w:lvlText w:val="%5."/>
       <w:lvlJc w:val="left"/>
       <w:pPr>
-        <w:ind w:left="3345" w:hanging="360"/>
+        <w:ind w:left="3600" w:hanging="360"/>
       </w:pPr>
     </w:lvl>
     <w:lvl w:ilvl="5" w:tentative="0">
@@ -3807,7 +3833,7 @@
       <w:lvlText w:val="%6."/>
       <w:lvlJc w:val="right"/>
       <w:pPr>
-        <w:ind w:left="4065" w:hanging="180"/>
+        <w:ind w:left="4320" w:hanging="180"/>
       </w:pPr>
     </w:lvl>
     <w:lvl w:ilvl="6" w:tentative="0">
@@ -3816,7 +3842,7 @@
       <w:lvlText w:val="%7."/>
       <w:lvlJc w:val="left"/>
       <w:pPr>
-        <w:ind w:left="4785" w:hanging="360"/>
+        <w:ind w:left="5040" w:hanging="360"/>
       </w:pPr>
     </w:lvl>
     <w:lvl w:ilvl="7" w:tentative="0">
@@ -3825,7 +3851,7 @@
       <w:lvlText w:val="%8."/>
       <w:lvlJc w:val="left"/>
       <w:pPr>
-        <w:ind w:left="5505" w:hanging="360"/>
+        <w:ind w:left="5760" w:hanging="360"/>
       </w:pPr>
     </w:lvl>
     <w:lvl w:ilvl="8" w:tentative="0">
@@ -3834,100 +3860,11 @@
       <w:lvlText w:val="%9."/>
       <w:lvlJc w:val="right"/>
       <w:pPr>
-        <w:ind w:left="6225" w:hanging="180"/>
+        <w:ind w:left="6480" w:hanging="180"/>
       </w:pPr>
     </w:lvl>
   </w:abstractNum>
   <w:abstractNum w:abstractNumId="2">
-    <w:nsid w:val="4F1E6665"/>
-    <w:multiLevelType w:val="multilevel"/>
-    <w:tmpl w:val="4F1E6665"/>
-    <w:lvl w:ilvl="0" w:tentative="0">
-      <w:start w:val="8"/>
-      <w:numFmt w:val="decimal"/>
-      <w:lvlText w:val="%1."/>
-      <w:lvlJc w:val="left"/>
-      <w:pPr>
-        <w:ind w:left="720" w:hanging="360"/>
-      </w:pPr>
-      <w:rPr>
-        <w:rFonts w:hint="default"/>
-      </w:rPr>
-    </w:lvl>
-    <w:lvl w:ilvl="1" w:tentative="0">
-      <w:start w:val="1"/>
-      <w:numFmt w:val="lowerLetter"/>
-      <w:lvlText w:val="%2."/>
-      <w:lvlJc w:val="left"/>
-      <w:pPr>
-        <w:ind w:left="1440" w:hanging="360"/>
-      </w:pPr>
-    </w:lvl>
-    <w:lvl w:ilvl="2" w:tentative="0">
-      <w:start w:val="1"/>
-      <w:numFmt w:val="lowerRoman"/>
-      <w:lvlText w:val="%3."/>
-      <w:lvlJc w:val="right"/>
-      <w:pPr>
-        <w:ind w:left="2160" w:hanging="180"/>
-      </w:pPr>
-    </w:lvl>
-    <w:lvl w:ilvl="3" w:tentative="0">
-      <w:start w:val="1"/>
-      <w:numFmt w:val="decimal"/>
-      <w:lvlText w:val="%4."/>
-      <w:lvlJc w:val="left"/>
-      <w:pPr>
-        <w:ind w:left="2880" w:hanging="360"/>
-      </w:pPr>
-    </w:lvl>
-    <w:lvl w:ilvl="4" w:tentative="0">
-      <w:start w:val="1"/>
-      <w:numFmt w:val="lowerLetter"/>
-      <w:lvlText w:val="%5."/>
-      <w:lvlJc w:val="left"/>
-      <w:pPr>
-        <w:ind w:left="3600" w:hanging="360"/>
-      </w:pPr>
-    </w:lvl>
-    <w:lvl w:ilvl="5" w:tentative="0">
-      <w:start w:val="1"/>
-      <w:numFmt w:val="lowerRoman"/>
-      <w:lvlText w:val="%6."/>
-      <w:lvlJc w:val="right"/>
-      <w:pPr>
-        <w:ind w:left="4320" w:hanging="180"/>
-      </w:pPr>
-    </w:lvl>
-    <w:lvl w:ilvl="6" w:tentative="0">
-      <w:start w:val="1"/>
-      <w:numFmt w:val="decimal"/>
-      <w:lvlText w:val="%7."/>
-      <w:lvlJc w:val="left"/>
-      <w:pPr>
-        <w:ind w:left="5040" w:hanging="360"/>
-      </w:pPr>
-    </w:lvl>
-    <w:lvl w:ilvl="7" w:tentative="0">
-      <w:start w:val="1"/>
-      <w:numFmt w:val="lowerLetter"/>
-      <w:lvlText w:val="%8."/>
-      <w:lvlJc w:val="left"/>
-      <w:pPr>
-        <w:ind w:left="5760" w:hanging="360"/>
-      </w:pPr>
-    </w:lvl>
-    <w:lvl w:ilvl="8" w:tentative="0">
-      <w:start w:val="1"/>
-      <w:numFmt w:val="lowerRoman"/>
-      <w:lvlText w:val="%9."/>
-      <w:lvlJc w:val="right"/>
-      <w:pPr>
-        <w:ind w:left="6480" w:hanging="180"/>
-      </w:pPr>
-    </w:lvl>
-  </w:abstractNum>
-  <w:abstractNum w:abstractNumId="3">
     <w:nsid w:val="67FA9B2A"/>
     <w:multiLevelType w:val="singleLevel"/>
     <w:tmpl w:val="67FA9B2A"/>
@@ -3940,14 +3877,14 @@
         <w:tabs>
           <w:tab w:val="left" w:pos="425"/>
         </w:tabs>
-        <w:ind w:left="425" w:leftChars="0" w:hanging="425" w:firstLineChars="0"/>
+        <w:ind w:left="425" w:hanging="425"/>
       </w:pPr>
       <w:rPr>
         <w:rFonts w:hint="default"/>
       </w:rPr>
     </w:lvl>
   </w:abstractNum>
-  <w:abstractNum w:abstractNumId="4">
+  <w:abstractNum w:abstractNumId="3">
     <w:nsid w:val="688463D8"/>
     <w:multiLevelType w:val="multilevel"/>
     <w:tmpl w:val="688463D8"/>
@@ -4039,18 +3976,15 @@
     </w:lvl>
   </w:abstractNum>
   <w:num w:numId="1">
-    <w:abstractNumId w:val="4"/>
+    <w:abstractNumId w:val="3"/>
   </w:num>
   <w:num w:numId="2">
+    <w:abstractNumId w:val="2"/>
+  </w:num>
+  <w:num w:numId="3">
     <w:abstractNumId w:val="1"/>
   </w:num>
-  <w:num w:numId="3">
-    <w:abstractNumId w:val="3"/>
-  </w:num>
   <w:num w:numId="4">
-    <w:abstractNumId w:val="2"/>
-  </w:num>
-  <w:num w:numId="5">
     <w:abstractNumId w:val="0"/>
   </w:num>
 </w:numbering>
@@ -4629,6 +4563,18 @@
   </customSectProps>
   <customShpExts>
     <customShpInfo spid="_x0000_s1026"/>
+    <customShpInfo spid="_x0000_s1029"/>
+    <customShpInfo spid="_x0000_s1028"/>
+    <customShpInfo spid="_x0000_s1027"/>
+    <customShpInfo spid="_x0000_s1030"/>
+    <customShpInfo spid="_x0000_s1035"/>
+    <customShpInfo spid="_x0000_s1031"/>
+    <customShpInfo spid="_x0000_s1036"/>
+    <customShpInfo spid="_x0000_s1032"/>
+    <customShpInfo spid="_x0000_s1037"/>
+    <customShpInfo spid="_x0000_s1033"/>
+    <customShpInfo spid="_x0000_s1038"/>
+    <customShpInfo spid="_x0000_s1034"/>
   </customShpExts>
 </s:customData>
 </file>

</xml_diff>